<commit_message>
update on on Tue, Jan 17, 2023  10:34:13 PM
</commit_message>
<xml_diff>
--- a/OS/Linux OS Part1.docx
+++ b/OS/Linux OS Part1.docx
@@ -4,6 +4,7 @@
   <w:body>
     <w:p>
       <w:pPr>
+        <w:pStyle w:val="Heading1"/>
         <w:rPr>
           <w:lang w:val="en-IN"/>
         </w:rPr>
@@ -14,20 +15,25 @@
         </w:rPr>
         <w:t>Reasons for popularity of Linux OS</w:t>
       </w:r>
+    </w:p>
+    <w:p>
+      <w:pPr>
+        <w:rPr>
+          <w:lang w:val="en-IN"/>
+        </w:rPr>
+      </w:pPr>
       <w:r>
         <w:rPr>
           <w:lang w:val="en-IN"/>
         </w:rPr>
         <w:br/>
       </w:r>
-      <w:proofErr w:type="gramStart"/>
       <w:r>
         <w:rPr>
           <w:lang w:val="en-IN"/>
         </w:rPr>
         <w:t>1)Price</w:t>
       </w:r>
-      <w:proofErr w:type="gramEnd"/>
       <w:r>
         <w:rPr>
           <w:lang w:val="en-IN"/>
@@ -177,25 +183,113 @@
           <w:lang w:val="en-IN"/>
         </w:rPr>
       </w:pPr>
-      <w:proofErr w:type="gramStart"/>
-      <w:r>
-        <w:rPr>
-          <w:lang w:val="en-IN"/>
-        </w:rPr>
-        <w:t>Bootloader :</w:t>
-      </w:r>
-      <w:proofErr w:type="gramEnd"/>
-      <w:r>
-        <w:rPr>
-          <w:lang w:val="en-IN"/>
-        </w:rPr>
+      <w:r>
+        <w:rPr>
+          <w:lang w:val="en-IN"/>
+        </w:rPr>
+        <w:t xml:space="preserve">Bootloader : </w:t>
+      </w:r>
+      <w:r>
+        <w:rPr>
+          <w:lang w:val="en-IN"/>
+        </w:rPr>
+        <w:t>When we power on a computer,we need a piece of software which will guide the OS the steps it will take to power on a computer</w:t>
+      </w:r>
+      <w:r>
+        <w:rPr>
+          <w:lang w:val="en-IN"/>
+        </w:rPr>
+        <w:t>.</w:t>
+      </w:r>
+    </w:p>
+    <w:p>
+      <w:pPr>
+        <w:rPr>
+          <w:lang w:val="en-IN"/>
+        </w:rPr>
+      </w:pPr>
+      <w:r>
+        <w:rPr>
+          <w:lang w:val="en-IN"/>
+        </w:rPr>
+        <w:t xml:space="preserve">Kernel : </w:t>
+      </w:r>
+      <w:r>
+        <w:rPr>
+          <w:lang w:val="en-IN"/>
+        </w:rPr>
+        <w:t>heart of OS</w:t>
+      </w:r>
+    </w:p>
+    <w:p>
+      <w:pPr>
+        <w:rPr>
+          <w:lang w:val="en-IN"/>
+        </w:rPr>
+      </w:pPr>
+      <w:r>
+        <w:rPr>
+          <w:lang w:val="en-IN"/>
+        </w:rPr>
+        <w:t>INIT process : The first process that starts inside the computer.</w:t>
+      </w:r>
+      <w:r>
+        <w:rPr>
+          <w:lang w:val="en-IN"/>
+        </w:rPr>
+        <w:t>PID = 1 for this process.</w:t>
+      </w:r>
+    </w:p>
+    <w:p>
+      <w:pPr>
+        <w:rPr>
+          <w:lang w:val="en-IN"/>
+        </w:rPr>
+      </w:pPr>
+      <w:r>
+        <w:rPr>
+          <w:lang w:val="en-IN"/>
+        </w:rPr>
+        <w:t xml:space="preserve">Background Services : </w:t>
+      </w:r>
+      <w:r>
+        <w:rPr>
+          <w:lang w:val="en-IN"/>
+        </w:rPr>
+        <w:t xml:space="preserve">INIT process will start several child process </w:t>
+      </w:r>
+      <w:r>
+        <w:rPr>
+          <w:lang w:val="en-IN"/>
+        </w:rPr>
+        <w:t>and these are known as deamons example login , ssh.</w:t>
+      </w:r>
+    </w:p>
+    <w:p>
+      <w:r>
+        <w:rPr>
+          <w:lang w:val="en-IN"/>
+        </w:rPr>
+        <w:t>Shell : We need something to interact with OS.</w:t>
+      </w:r>
+      <w:r>
         <w:t xml:space="preserve"> </w:t>
       </w:r>
-      <w:r>
-        <w:rPr>
-          <w:lang w:val="en-IN"/>
-        </w:rPr>
-        <w:t>When we power on a computer,we need a piece of software which will guide the OS the steps it will take to power on a computer</w:t>
+    </w:p>
+    <w:p>
+      <w:pPr>
+        <w:rPr>
+          <w:lang w:val="en-IN"/>
+        </w:rPr>
+      </w:pPr>
+      <w:r>
+        <w:t xml:space="preserve">Example : </w:t>
+      </w:r>
+      <w:r>
+        <w:rPr>
+          <w:lang w:val="en-IN"/>
+        </w:rPr>
+        <w:t>Bash (Bourne Again Shell) is the free and enhanced version of the Bourne shell distributed with Linux</w:t>
       </w:r>
       <w:r>
         <w:rPr>
@@ -210,170 +304,11 @@
           <w:lang w:val="en-IN"/>
         </w:rPr>
       </w:pPr>
-      <w:proofErr w:type="gramStart"/>
-      <w:r>
-        <w:rPr>
-          <w:lang w:val="en-IN"/>
-        </w:rPr>
-        <w:t>Kernel :</w:t>
-      </w:r>
-      <w:proofErr w:type="gramEnd"/>
-      <w:r>
-        <w:rPr>
-          <w:lang w:val="en-IN"/>
-        </w:rPr>
-        <w:t xml:space="preserve"> </w:t>
-      </w:r>
-      <w:r>
-        <w:rPr>
-          <w:lang w:val="en-IN"/>
-        </w:rPr>
-        <w:t>heart of OS</w:t>
-      </w:r>
-    </w:p>
-    <w:p>
-      <w:pPr>
-        <w:rPr>
-          <w:lang w:val="en-IN"/>
-        </w:rPr>
-      </w:pPr>
-      <w:r>
-        <w:rPr>
-          <w:lang w:val="en-IN"/>
-        </w:rPr>
-        <w:t xml:space="preserve">INIT </w:t>
-      </w:r>
-      <w:proofErr w:type="gramStart"/>
-      <w:r>
-        <w:rPr>
-          <w:lang w:val="en-IN"/>
-        </w:rPr>
-        <w:t>process :</w:t>
-      </w:r>
-      <w:proofErr w:type="gramEnd"/>
-      <w:r>
-        <w:rPr>
-          <w:lang w:val="en-IN"/>
-        </w:rPr>
-        <w:t xml:space="preserve"> The first process that starts inside the computer.</w:t>
-      </w:r>
-      <w:r>
-        <w:rPr>
-          <w:lang w:val="en-IN"/>
-        </w:rPr>
-        <w:t>PID = 1 for this process.</w:t>
-      </w:r>
-    </w:p>
-    <w:p>
-      <w:pPr>
-        <w:rPr>
-          <w:lang w:val="en-IN"/>
-        </w:rPr>
-      </w:pPr>
-      <w:r>
-        <w:rPr>
-          <w:lang w:val="en-IN"/>
-        </w:rPr>
-        <w:t xml:space="preserve">Background </w:t>
-      </w:r>
-      <w:proofErr w:type="gramStart"/>
-      <w:r>
-        <w:rPr>
-          <w:lang w:val="en-IN"/>
-        </w:rPr>
-        <w:t>Services :</w:t>
-      </w:r>
-      <w:proofErr w:type="gramEnd"/>
-      <w:r>
-        <w:rPr>
-          <w:lang w:val="en-IN"/>
-        </w:rPr>
-        <w:t xml:space="preserve"> </w:t>
-      </w:r>
-      <w:r>
-        <w:rPr>
-          <w:lang w:val="en-IN"/>
-        </w:rPr>
-        <w:t xml:space="preserve">INIT process will start several child process </w:t>
-      </w:r>
-      <w:r>
-        <w:rPr>
-          <w:lang w:val="en-IN"/>
-        </w:rPr>
-        <w:t>and these are known as deamons example login , ssh.</w:t>
-      </w:r>
-    </w:p>
-    <w:p>
-      <w:proofErr w:type="gramStart"/>
-      <w:r>
-        <w:rPr>
-          <w:lang w:val="en-IN"/>
-        </w:rPr>
-        <w:t>Shell :</w:t>
-      </w:r>
-      <w:proofErr w:type="gramEnd"/>
-      <w:r>
-        <w:rPr>
-          <w:lang w:val="en-IN"/>
-        </w:rPr>
-        <w:t xml:space="preserve"> We need something to interact with OS.</w:t>
-      </w:r>
-      <w:r>
-        <w:t xml:space="preserve"> </w:t>
-      </w:r>
-    </w:p>
-    <w:p>
-      <w:pPr>
-        <w:rPr>
-          <w:lang w:val="en-IN"/>
-        </w:rPr>
-      </w:pPr>
-      <w:proofErr w:type="gramStart"/>
-      <w:r>
-        <w:t>Example :</w:t>
-      </w:r>
-      <w:proofErr w:type="gramEnd"/>
-      <w:r>
-        <w:t xml:space="preserve"> </w:t>
-      </w:r>
-      <w:r>
-        <w:rPr>
-          <w:lang w:val="en-IN"/>
-        </w:rPr>
-        <w:t>Bash (Bourne Again Shell) is the free and enhanced version of the Bourne shell distributed with Linux</w:t>
-      </w:r>
-      <w:r>
-        <w:rPr>
-          <w:lang w:val="en-IN"/>
-        </w:rPr>
-        <w:t>.</w:t>
-      </w:r>
-    </w:p>
-    <w:p>
-      <w:pPr>
-        <w:rPr>
-          <w:lang w:val="en-IN"/>
-        </w:rPr>
-      </w:pPr>
-      <w:r>
-        <w:rPr>
-          <w:lang w:val="en-IN"/>
-        </w:rPr>
-        <w:t xml:space="preserve">Graphical </w:t>
-      </w:r>
-      <w:proofErr w:type="gramStart"/>
-      <w:r>
-        <w:rPr>
-          <w:lang w:val="en-IN"/>
-        </w:rPr>
-        <w:t>Environment :</w:t>
-      </w:r>
-      <w:proofErr w:type="gramEnd"/>
-      <w:r>
-        <w:rPr>
-          <w:lang w:val="en-IN"/>
-        </w:rPr>
-        <w:t xml:space="preserve"> provides UI to interact with linux (Xserver)</w:t>
+      <w:r>
+        <w:rPr>
+          <w:lang w:val="en-IN"/>
+        </w:rPr>
+        <w:t>Graphical Environment : provides UI to interact with linux (Xserver)</w:t>
       </w:r>
       <w:r>
         <w:rPr>
@@ -462,11 +397,2449 @@
     </w:p>
     <w:p>
       <w:pPr>
-        <w:rPr>
-          <w:lang w:val="en-IN"/>
-        </w:rPr>
-      </w:pPr>
-    </w:p>
+        <w:pStyle w:val="Heading1"/>
+        <w:rPr>
+          <w:lang w:val="en-IN"/>
+        </w:rPr>
+      </w:pPr>
+      <w:r>
+        <w:rPr>
+          <w:lang w:val="en-IN"/>
+        </w:rPr>
+        <w:t>Linux Processes</w:t>
+      </w:r>
+    </w:p>
+    <w:p>
+      <w:pPr>
+        <w:rPr>
+          <w:lang w:val="en-IN"/>
+        </w:rPr>
+      </w:pPr>
+      <w:r>
+        <w:rPr>
+          <w:lang w:val="en-IN"/>
+        </w:rPr>
+        <w:t>Process:</w:t>
+      </w:r>
+      <w:r>
+        <w:rPr>
+          <w:lang w:val="en-IN"/>
+        </w:rPr>
+        <w:t xml:space="preserve"> Program in </w:t>
+      </w:r>
+      <w:r>
+        <w:rPr>
+          <w:lang w:val="en-IN"/>
+        </w:rPr>
+        <w:t>execution. Two</w:t>
+      </w:r>
+      <w:r>
+        <w:rPr>
+          <w:lang w:val="en-IN"/>
+        </w:rPr>
+        <w:t xml:space="preserve"> kinds of process in linux</w:t>
+      </w:r>
+    </w:p>
+    <w:p>
+      <w:pPr>
+        <w:rPr>
+          <w:lang w:val="en-IN"/>
+        </w:rPr>
+      </w:pPr>
+      <w:r>
+        <w:rPr>
+          <w:lang w:val="en-IN"/>
+        </w:rPr>
+        <w:t xml:space="preserve">i)Foreground process </w:t>
+      </w:r>
+    </w:p>
+    <w:p>
+      <w:pPr>
+        <w:rPr>
+          <w:lang w:val="en-IN"/>
+        </w:rPr>
+      </w:pPr>
+      <w:r>
+        <w:rPr>
+          <w:lang w:val="en-IN"/>
+        </w:rPr>
+        <w:t>ii)Background process</w:t>
+      </w:r>
+    </w:p>
+    <w:p>
+      <w:pPr>
+        <w:pStyle w:val="Heading2"/>
+        <w:rPr>
+          <w:lang w:val="en-IN"/>
+        </w:rPr>
+      </w:pPr>
+      <w:r>
+        <w:rPr>
+          <w:lang w:val="en-IN"/>
+        </w:rPr>
+        <w:t xml:space="preserve">Foreground </w:t>
+      </w:r>
+      <w:r>
+        <w:rPr>
+          <w:lang w:val="en-IN"/>
+        </w:rPr>
+        <w:t>process</w:t>
+      </w:r>
+      <w:r>
+        <w:rPr>
+          <w:lang w:val="en-IN"/>
+        </w:rPr>
+        <w:t xml:space="preserve"> </w:t>
+      </w:r>
+    </w:p>
+    <w:p>
+      <w:pPr>
+        <w:rPr>
+          <w:lang w:val="en-IN"/>
+        </w:rPr>
+      </w:pPr>
+      <w:r>
+        <w:rPr>
+          <w:lang w:val="en-IN"/>
+        </w:rPr>
+        <w:t xml:space="preserve">A process which is interactive and redirects </w:t>
+      </w:r>
+      <w:r>
+        <w:rPr>
+          <w:lang w:val="en-IN"/>
+        </w:rPr>
+        <w:t>its</w:t>
+      </w:r>
+      <w:r>
+        <w:rPr>
+          <w:lang w:val="en-IN"/>
+        </w:rPr>
+        <w:t xml:space="preserve"> output on the </w:t>
+      </w:r>
+      <w:r>
+        <w:rPr>
+          <w:lang w:val="en-IN"/>
+        </w:rPr>
+        <w:t>screen. This</w:t>
+      </w:r>
+      <w:r>
+        <w:rPr>
+          <w:lang w:val="en-IN"/>
+        </w:rPr>
+        <w:t xml:space="preserve"> needs a terminal for its </w:t>
+      </w:r>
+      <w:r>
+        <w:rPr>
+          <w:lang w:val="en-IN"/>
+        </w:rPr>
+        <w:t>execution. It</w:t>
+      </w:r>
+      <w:r>
+        <w:rPr>
+          <w:lang w:val="en-IN"/>
+        </w:rPr>
+        <w:t xml:space="preserve"> may or may not take the input from the </w:t>
+      </w:r>
+      <w:r>
+        <w:rPr>
+          <w:lang w:val="en-IN"/>
+        </w:rPr>
+        <w:t>user. If</w:t>
+      </w:r>
+      <w:r>
+        <w:rPr>
+          <w:lang w:val="en-IN"/>
+        </w:rPr>
+        <w:t xml:space="preserve"> it has to take the input from the </w:t>
+      </w:r>
+      <w:r>
+        <w:rPr>
+          <w:lang w:val="en-IN"/>
+        </w:rPr>
+        <w:t>user, it</w:t>
+      </w:r>
+      <w:r>
+        <w:rPr>
+          <w:lang w:val="en-IN"/>
+        </w:rPr>
+        <w:t xml:space="preserve"> can take it from the terminal or UI and displays </w:t>
+      </w:r>
+      <w:r>
+        <w:rPr>
+          <w:lang w:val="en-IN"/>
+        </w:rPr>
+        <w:t>the output on the screen.</w:t>
+      </w:r>
+    </w:p>
+    <w:p>
+      <w:pPr>
+        <w:rPr>
+          <w:lang w:val="en-IN"/>
+        </w:rPr>
+      </w:pPr>
+      <w:r>
+        <w:rPr>
+          <w:rFonts w:ascii="Lucida Console" w:hAnsi="Lucida Console" w:cs="Lucida Console"/>
+          <w:sz w:val="18"/>
+          <w:szCs w:val="18"/>
+        </w:rPr>
+        <w:t>$ sleep 300</w:t>
+      </w:r>
+    </w:p>
+    <w:p>
+      <w:pPr>
+        <w:rPr>
+          <w:lang w:val="en-IN"/>
+        </w:rPr>
+      </w:pPr>
+      <w:r>
+        <w:rPr>
+          <w:noProof/>
+          <w:lang w:val="en-IN"/>
+        </w:rPr>
+        <w:drawing>
+          <wp:inline distT="0" distB="0" distL="0" distR="0" wp14:anchorId="500944F6" wp14:editId="0EA782F6">
+            <wp:extent cx="3829584" cy="1705213"/>
+            <wp:effectExtent l="0" t="0" r="0" b="9525"/>
+            <wp:docPr id="1" name="Picture 1"/>
+            <wp:cNvGraphicFramePr>
+              <a:graphicFrameLocks xmlns:a="http://schemas.openxmlformats.org/drawingml/2006/main" noChangeAspect="1"/>
+            </wp:cNvGraphicFramePr>
+            <a:graphic xmlns:a="http://schemas.openxmlformats.org/drawingml/2006/main">
+              <a:graphicData uri="http://schemas.openxmlformats.org/drawingml/2006/picture">
+                <pic:pic xmlns:pic="http://schemas.openxmlformats.org/drawingml/2006/picture">
+                  <pic:nvPicPr>
+                    <pic:cNvPr id="1" name=""/>
+                    <pic:cNvPicPr/>
+                  </pic:nvPicPr>
+                  <pic:blipFill>
+                    <a:blip r:embed="rId6"/>
+                    <a:stretch>
+                      <a:fillRect/>
+                    </a:stretch>
+                  </pic:blipFill>
+                  <pic:spPr>
+                    <a:xfrm>
+                      <a:off x="0" y="0"/>
+                      <a:ext cx="3829584" cy="1705213"/>
+                    </a:xfrm>
+                    <a:prstGeom prst="rect">
+                      <a:avLst/>
+                    </a:prstGeom>
+                  </pic:spPr>
+                </pic:pic>
+              </a:graphicData>
+            </a:graphic>
+          </wp:inline>
+        </w:drawing>
+      </w:r>
+    </w:p>
+    <w:p>
+      <w:pPr>
+        <w:rPr>
+          <w:lang w:val="en-IN"/>
+        </w:rPr>
+      </w:pPr>
+      <w:r>
+        <w:rPr>
+          <w:lang w:val="en-IN"/>
+        </w:rPr>
+        <w:t xml:space="preserve">It is a foreground process as we are blocked </w:t>
+      </w:r>
+      <w:r>
+        <w:rPr>
+          <w:lang w:val="en-IN"/>
+        </w:rPr>
+        <w:t>in the terminal.</w:t>
+      </w:r>
+    </w:p>
+    <w:p>
+      <w:pPr>
+        <w:rPr>
+          <w:lang w:val="en-IN"/>
+        </w:rPr>
+      </w:pPr>
+      <w:r>
+        <w:rPr>
+          <w:lang w:val="en-IN"/>
+        </w:rPr>
+        <w:t xml:space="preserve">When a foreground process is </w:t>
+      </w:r>
+      <w:r>
+        <w:rPr>
+          <w:lang w:val="en-IN"/>
+        </w:rPr>
+        <w:t>running,</w:t>
+      </w:r>
+      <w:r>
+        <w:rPr>
+          <w:lang w:val="en-IN"/>
+        </w:rPr>
+        <w:t xml:space="preserve"> we can not use any other process</w:t>
+      </w:r>
+      <w:r>
+        <w:rPr>
+          <w:lang w:val="en-IN"/>
+        </w:rPr>
+        <w:t xml:space="preserve"> on the </w:t>
+      </w:r>
+      <w:r>
+        <w:rPr>
+          <w:lang w:val="en-IN"/>
+        </w:rPr>
+        <w:t>terminal, because</w:t>
+      </w:r>
+      <w:r>
+        <w:rPr>
+          <w:lang w:val="en-IN"/>
+        </w:rPr>
+        <w:t xml:space="preserve"> we </w:t>
+      </w:r>
+      <w:r>
+        <w:rPr>
+          <w:lang w:val="en-IN"/>
+        </w:rPr>
+        <w:t>won’t</w:t>
+      </w:r>
+      <w:r>
+        <w:rPr>
+          <w:lang w:val="en-IN"/>
+        </w:rPr>
+        <w:t xml:space="preserve"> get any prompt on the terminal.</w:t>
+      </w:r>
+    </w:p>
+    <w:p>
+      <w:pPr>
+        <w:pStyle w:val="Heading2"/>
+        <w:rPr>
+          <w:lang w:val="en-IN"/>
+        </w:rPr>
+      </w:pPr>
+      <w:r>
+        <w:rPr>
+          <w:lang w:val="en-IN"/>
+        </w:rPr>
+        <w:t>Background process</w:t>
+      </w:r>
+    </w:p>
+    <w:p>
+      <w:pPr>
+        <w:rPr>
+          <w:lang w:val="en-IN"/>
+        </w:rPr>
+      </w:pPr>
+      <w:r>
+        <w:rPr>
+          <w:lang w:val="en-IN"/>
+        </w:rPr>
+        <w:t>A non interactive process.</w:t>
+      </w:r>
+    </w:p>
+    <w:p>
+      <w:pPr>
+        <w:rPr>
+          <w:lang w:val="en-IN"/>
+        </w:rPr>
+      </w:pPr>
+      <w:r>
+        <w:rPr>
+          <w:lang w:val="en-IN"/>
+        </w:rPr>
+        <w:t xml:space="preserve">It is started by the system or the </w:t>
+      </w:r>
+      <w:r>
+        <w:rPr>
+          <w:lang w:val="en-IN"/>
+        </w:rPr>
+        <w:t>user. It</w:t>
+      </w:r>
+      <w:r>
+        <w:rPr>
+          <w:lang w:val="en-IN"/>
+        </w:rPr>
+        <w:t xml:space="preserve"> does not need any input from the </w:t>
+      </w:r>
+      <w:r>
+        <w:rPr>
+          <w:lang w:val="en-IN"/>
+        </w:rPr>
+        <w:t>user. when</w:t>
+      </w:r>
+      <w:r>
+        <w:rPr>
+          <w:lang w:val="en-IN"/>
+        </w:rPr>
+        <w:t xml:space="preserve"> this process is </w:t>
+      </w:r>
+      <w:r>
+        <w:rPr>
+          <w:lang w:val="en-IN"/>
+        </w:rPr>
+        <w:t>running,</w:t>
+      </w:r>
+      <w:r>
+        <w:rPr>
+          <w:lang w:val="en-IN"/>
+        </w:rPr>
+        <w:t xml:space="preserve"> we can do different other operations</w:t>
+      </w:r>
+      <w:r>
+        <w:rPr>
+          <w:lang w:val="en-IN"/>
+        </w:rPr>
+        <w:t xml:space="preserve"> and we are not blocked</w:t>
+      </w:r>
+      <w:r>
+        <w:rPr>
+          <w:lang w:val="en-IN"/>
+        </w:rPr>
+        <w:t>.</w:t>
+      </w:r>
+    </w:p>
+    <w:p>
+      <w:pPr>
+        <w:rPr>
+          <w:lang w:val="en-IN"/>
+        </w:rPr>
+      </w:pPr>
+      <w:r>
+        <w:rPr>
+          <w:noProof/>
+          <w:lang w:val="en-IN"/>
+        </w:rPr>
+        <w:drawing>
+          <wp:inline distT="0" distB="0" distL="0" distR="0" wp14:anchorId="07581A0C" wp14:editId="59EBF5BB">
+            <wp:extent cx="4296375" cy="1724266"/>
+            <wp:effectExtent l="0" t="0" r="0" b="9525"/>
+            <wp:docPr id="3" name="Picture 3"/>
+            <wp:cNvGraphicFramePr>
+              <a:graphicFrameLocks xmlns:a="http://schemas.openxmlformats.org/drawingml/2006/main" noChangeAspect="1"/>
+            </wp:cNvGraphicFramePr>
+            <a:graphic xmlns:a="http://schemas.openxmlformats.org/drawingml/2006/main">
+              <a:graphicData uri="http://schemas.openxmlformats.org/drawingml/2006/picture">
+                <pic:pic xmlns:pic="http://schemas.openxmlformats.org/drawingml/2006/picture">
+                  <pic:nvPicPr>
+                    <pic:cNvPr id="1" name=""/>
+                    <pic:cNvPicPr/>
+                  </pic:nvPicPr>
+                  <pic:blipFill>
+                    <a:blip r:embed="rId7"/>
+                    <a:stretch>
+                      <a:fillRect/>
+                    </a:stretch>
+                  </pic:blipFill>
+                  <pic:spPr>
+                    <a:xfrm>
+                      <a:off x="0" y="0"/>
+                      <a:ext cx="4296375" cy="1724266"/>
+                    </a:xfrm>
+                    <a:prstGeom prst="rect">
+                      <a:avLst/>
+                    </a:prstGeom>
+                  </pic:spPr>
+                </pic:pic>
+              </a:graphicData>
+            </a:graphic>
+          </wp:inline>
+        </w:drawing>
+      </w:r>
+    </w:p>
+    <w:p>
+      <w:pPr>
+        <w:rPr>
+          <w:lang w:val="en-IN"/>
+        </w:rPr>
+      </w:pPr>
+    </w:p>
+    <w:p>
+      <w:pPr>
+        <w:autoSpaceDE w:val="0"/>
+        <w:autoSpaceDN w:val="0"/>
+        <w:adjustRightInd w:val="0"/>
+        <w:spacing w:after="0" w:line="240" w:lineRule="auto"/>
+        <w:rPr>
+          <w:rFonts w:ascii="Lucida Console" w:hAnsi="Lucida Console" w:cs="Lucida Console"/>
+          <w:sz w:val="18"/>
+          <w:szCs w:val="18"/>
+        </w:rPr>
+      </w:pPr>
+      <w:r>
+        <w:rPr>
+          <w:rFonts w:ascii="Lucida Console" w:hAnsi="Lucida Console" w:cs="Lucida Console"/>
+          <w:sz w:val="18"/>
+          <w:szCs w:val="18"/>
+        </w:rPr>
+        <w:t>$ sleep 300 &amp;</w:t>
+      </w:r>
+    </w:p>
+    <w:p>
+      <w:pPr>
+        <w:rPr>
+          <w:lang w:val="en-IN"/>
+        </w:rPr>
+      </w:pPr>
+      <w:r>
+        <w:rPr>
+          <w:lang w:val="en-IN"/>
+        </w:rPr>
+        <w:t>This does not need the terminal for execution and hence it is BG process.</w:t>
+      </w:r>
+    </w:p>
+    <w:p>
+      <w:pPr>
+        <w:rPr>
+          <w:lang w:val="en-IN"/>
+        </w:rPr>
+      </w:pPr>
+    </w:p>
+    <w:p>
+      <w:pPr>
+        <w:rPr>
+          <w:lang w:val="en-IN"/>
+        </w:rPr>
+      </w:pPr>
+      <w:r>
+        <w:rPr>
+          <w:noProof/>
+          <w:lang w:val="en-IN"/>
+        </w:rPr>
+        <w:lastRenderedPageBreak/>
+        <w:drawing>
+          <wp:inline distT="0" distB="0" distL="0" distR="0" wp14:anchorId="1C758A57" wp14:editId="6448F303">
+            <wp:extent cx="4658375" cy="1371791"/>
+            <wp:effectExtent l="0" t="0" r="8890" b="0"/>
+            <wp:docPr id="4" name="Picture 4"/>
+            <wp:cNvGraphicFramePr>
+              <a:graphicFrameLocks xmlns:a="http://schemas.openxmlformats.org/drawingml/2006/main" noChangeAspect="1"/>
+            </wp:cNvGraphicFramePr>
+            <a:graphic xmlns:a="http://schemas.openxmlformats.org/drawingml/2006/main">
+              <a:graphicData uri="http://schemas.openxmlformats.org/drawingml/2006/picture">
+                <pic:pic xmlns:pic="http://schemas.openxmlformats.org/drawingml/2006/picture">
+                  <pic:nvPicPr>
+                    <pic:cNvPr id="1" name=""/>
+                    <pic:cNvPicPr/>
+                  </pic:nvPicPr>
+                  <pic:blipFill>
+                    <a:blip r:embed="rId8"/>
+                    <a:stretch>
+                      <a:fillRect/>
+                    </a:stretch>
+                  </pic:blipFill>
+                  <pic:spPr>
+                    <a:xfrm>
+                      <a:off x="0" y="0"/>
+                      <a:ext cx="4658375" cy="1371791"/>
+                    </a:xfrm>
+                    <a:prstGeom prst="rect">
+                      <a:avLst/>
+                    </a:prstGeom>
+                  </pic:spPr>
+                </pic:pic>
+              </a:graphicData>
+            </a:graphic>
+          </wp:inline>
+        </w:drawing>
+      </w:r>
+    </w:p>
+    <w:p>
+      <w:pPr>
+        <w:rPr>
+          <w:lang w:val="en-IN"/>
+        </w:rPr>
+      </w:pPr>
+    </w:p>
+    <w:p>
+      <w:pPr>
+        <w:rPr>
+          <w:lang w:val="en-IN"/>
+        </w:rPr>
+      </w:pPr>
+    </w:p>
+    <w:p>
+      <w:pPr>
+        <w:autoSpaceDE w:val="0"/>
+        <w:autoSpaceDN w:val="0"/>
+        <w:adjustRightInd w:val="0"/>
+        <w:spacing w:after="0" w:line="240" w:lineRule="auto"/>
+        <w:rPr>
+          <w:rFonts w:ascii="Lucida Console" w:hAnsi="Lucida Console" w:cs="Lucida Console"/>
+          <w:sz w:val="18"/>
+          <w:szCs w:val="18"/>
+        </w:rPr>
+      </w:pPr>
+      <w:r>
+        <w:rPr>
+          <w:rFonts w:ascii="Lucida Console" w:hAnsi="Lucida Console" w:cs="Lucida Console"/>
+          <w:sz w:val="18"/>
+          <w:szCs w:val="18"/>
+        </w:rPr>
+        <w:t>$ ps -ef | grep 485</w:t>
+      </w:r>
+    </w:p>
+    <w:p>
+      <w:pPr>
+        <w:autoSpaceDE w:val="0"/>
+        <w:autoSpaceDN w:val="0"/>
+        <w:adjustRightInd w:val="0"/>
+        <w:spacing w:after="0" w:line="240" w:lineRule="auto"/>
+        <w:rPr>
+          <w:rFonts w:ascii="Lucida Console" w:hAnsi="Lucida Console" w:cs="Lucida Console"/>
+          <w:sz w:val="18"/>
+          <w:szCs w:val="18"/>
+        </w:rPr>
+      </w:pPr>
+      <w:r>
+        <w:rPr>
+          <w:rFonts w:ascii="Lucida Console" w:hAnsi="Lucida Console" w:cs="Lucida Console"/>
+          <w:sz w:val="18"/>
+          <w:szCs w:val="18"/>
+        </w:rPr>
+        <w:t>RR COMPU     485     458 pty0     14:10:58 /usr/bin/sleep</w:t>
+      </w:r>
+    </w:p>
+    <w:p>
+      <w:pPr>
+        <w:rPr>
+          <w:lang w:val="en-IN"/>
+        </w:rPr>
+      </w:pPr>
+    </w:p>
+    <w:p>
+      <w:pPr>
+        <w:rPr>
+          <w:lang w:val="en-IN"/>
+        </w:rPr>
+      </w:pPr>
+      <w:r>
+        <w:rPr>
+          <w:lang w:val="en-IN"/>
+        </w:rPr>
+        <w:t>We can see that the process is running in the BG</w:t>
+      </w:r>
+    </w:p>
+    <w:p>
+      <w:pPr>
+        <w:rPr>
+          <w:lang w:val="en-IN"/>
+        </w:rPr>
+      </w:pPr>
+      <w:r>
+        <w:rPr>
+          <w:noProof/>
+          <w:lang w:val="en-IN"/>
+        </w:rPr>
+        <w:drawing>
+          <wp:inline distT="0" distB="0" distL="0" distR="0" wp14:anchorId="273B9A82" wp14:editId="34A328CC">
+            <wp:extent cx="4058216" cy="1352739"/>
+            <wp:effectExtent l="0" t="0" r="0" b="0"/>
+            <wp:docPr id="5" name="Picture 5"/>
+            <wp:cNvGraphicFramePr>
+              <a:graphicFrameLocks xmlns:a="http://schemas.openxmlformats.org/drawingml/2006/main" noChangeAspect="1"/>
+            </wp:cNvGraphicFramePr>
+            <a:graphic xmlns:a="http://schemas.openxmlformats.org/drawingml/2006/main">
+              <a:graphicData uri="http://schemas.openxmlformats.org/drawingml/2006/picture">
+                <pic:pic xmlns:pic="http://schemas.openxmlformats.org/drawingml/2006/picture">
+                  <pic:nvPicPr>
+                    <pic:cNvPr id="1" name=""/>
+                    <pic:cNvPicPr/>
+                  </pic:nvPicPr>
+                  <pic:blipFill>
+                    <a:blip r:embed="rId9"/>
+                    <a:stretch>
+                      <a:fillRect/>
+                    </a:stretch>
+                  </pic:blipFill>
+                  <pic:spPr>
+                    <a:xfrm>
+                      <a:off x="0" y="0"/>
+                      <a:ext cx="4058216" cy="1352739"/>
+                    </a:xfrm>
+                    <a:prstGeom prst="rect">
+                      <a:avLst/>
+                    </a:prstGeom>
+                  </pic:spPr>
+                </pic:pic>
+              </a:graphicData>
+            </a:graphic>
+          </wp:inline>
+        </w:drawing>
+      </w:r>
+    </w:p>
+    <w:p>
+      <w:pPr>
+        <w:rPr>
+          <w:lang w:val="en-IN"/>
+        </w:rPr>
+      </w:pPr>
+    </w:p>
+    <w:p>
+      <w:pPr>
+        <w:autoSpaceDE w:val="0"/>
+        <w:autoSpaceDN w:val="0"/>
+        <w:adjustRightInd w:val="0"/>
+        <w:spacing w:after="0" w:line="240" w:lineRule="auto"/>
+        <w:rPr>
+          <w:rFonts w:ascii="Lucida Console" w:hAnsi="Lucida Console" w:cs="Lucida Console"/>
+          <w:sz w:val="18"/>
+          <w:szCs w:val="18"/>
+        </w:rPr>
+      </w:pPr>
+      <w:r>
+        <w:rPr>
+          <w:rFonts w:ascii="Lucida Console" w:hAnsi="Lucida Console" w:cs="Lucida Console"/>
+          <w:sz w:val="18"/>
+          <w:szCs w:val="18"/>
+        </w:rPr>
+        <w:t>$ jobs</w:t>
+      </w:r>
+    </w:p>
+    <w:p>
+      <w:pPr>
+        <w:autoSpaceDE w:val="0"/>
+        <w:autoSpaceDN w:val="0"/>
+        <w:adjustRightInd w:val="0"/>
+        <w:spacing w:after="0" w:line="240" w:lineRule="auto"/>
+        <w:rPr>
+          <w:rFonts w:ascii="Lucida Console" w:hAnsi="Lucida Console" w:cs="Lucida Console"/>
+          <w:sz w:val="18"/>
+          <w:szCs w:val="18"/>
+        </w:rPr>
+      </w:pPr>
+      <w:r>
+        <w:rPr>
+          <w:rFonts w:ascii="Lucida Console" w:hAnsi="Lucida Console" w:cs="Lucida Console"/>
+          <w:sz w:val="18"/>
+          <w:szCs w:val="18"/>
+        </w:rPr>
+        <w:t>[1]+  Running                 sleep 300 &amp;</w:t>
+      </w:r>
+    </w:p>
+    <w:p>
+      <w:pPr>
+        <w:rPr>
+          <w:lang w:val="en-IN"/>
+        </w:rPr>
+      </w:pPr>
+    </w:p>
+    <w:p>
+      <w:pPr>
+        <w:rPr>
+          <w:lang w:val="en-IN"/>
+        </w:rPr>
+      </w:pPr>
+      <w:r>
+        <w:rPr>
+          <w:lang w:val="en-IN"/>
+        </w:rPr>
+        <w:t>This will display the BG running process</w:t>
+      </w:r>
+      <w:r>
+        <w:rPr>
+          <w:lang w:val="en-IN"/>
+        </w:rPr>
+        <w:t xml:space="preserve"> 1 is the job id</w:t>
+      </w:r>
+      <w:r>
+        <w:rPr>
+          <w:lang w:val="en-IN"/>
+        </w:rPr>
+        <w:t xml:space="preserve">, after it is </w:t>
+      </w:r>
+      <w:r>
+        <w:rPr>
+          <w:lang w:val="en-IN"/>
+        </w:rPr>
+        <w:t>completed,</w:t>
+      </w:r>
+      <w:r>
+        <w:rPr>
+          <w:lang w:val="en-IN"/>
+        </w:rPr>
+        <w:t xml:space="preserve"> it will be in done state.</w:t>
+      </w:r>
+    </w:p>
+    <w:p>
+      <w:pPr>
+        <w:rPr>
+          <w:lang w:val="en-IN"/>
+        </w:rPr>
+      </w:pPr>
+      <w:r>
+        <w:rPr>
+          <w:noProof/>
+          <w:lang w:val="en-IN"/>
+        </w:rPr>
+        <w:drawing>
+          <wp:inline distT="0" distB="0" distL="0" distR="0" wp14:anchorId="57F3B859" wp14:editId="3BF40CBE">
+            <wp:extent cx="4372585" cy="1486107"/>
+            <wp:effectExtent l="0" t="0" r="9525" b="0"/>
+            <wp:docPr id="6" name="Picture 6"/>
+            <wp:cNvGraphicFramePr>
+              <a:graphicFrameLocks xmlns:a="http://schemas.openxmlformats.org/drawingml/2006/main" noChangeAspect="1"/>
+            </wp:cNvGraphicFramePr>
+            <a:graphic xmlns:a="http://schemas.openxmlformats.org/drawingml/2006/main">
+              <a:graphicData uri="http://schemas.openxmlformats.org/drawingml/2006/picture">
+                <pic:pic xmlns:pic="http://schemas.openxmlformats.org/drawingml/2006/picture">
+                  <pic:nvPicPr>
+                    <pic:cNvPr id="1" name=""/>
+                    <pic:cNvPicPr/>
+                  </pic:nvPicPr>
+                  <pic:blipFill>
+                    <a:blip r:embed="rId10"/>
+                    <a:stretch>
+                      <a:fillRect/>
+                    </a:stretch>
+                  </pic:blipFill>
+                  <pic:spPr>
+                    <a:xfrm>
+                      <a:off x="0" y="0"/>
+                      <a:ext cx="4372585" cy="1486107"/>
+                    </a:xfrm>
+                    <a:prstGeom prst="rect">
+                      <a:avLst/>
+                    </a:prstGeom>
+                  </pic:spPr>
+                </pic:pic>
+              </a:graphicData>
+            </a:graphic>
+          </wp:inline>
+        </w:drawing>
+      </w:r>
+    </w:p>
+    <w:p>
+      <w:pPr>
+        <w:rPr>
+          <w:lang w:val="en-IN"/>
+        </w:rPr>
+      </w:pPr>
+    </w:p>
+    <w:p>
+      <w:pPr>
+        <w:rPr>
+          <w:lang w:val="en-IN"/>
+        </w:rPr>
+      </w:pPr>
+      <w:r>
+        <w:rPr>
+          <w:lang w:val="en-IN"/>
+        </w:rPr>
+        <w:t xml:space="preserve">To bring the BG running process to the </w:t>
+      </w:r>
+      <w:r>
+        <w:rPr>
+          <w:lang w:val="en-IN"/>
+        </w:rPr>
+        <w:t>FG, we</w:t>
+      </w:r>
+      <w:r>
+        <w:rPr>
+          <w:lang w:val="en-IN"/>
+        </w:rPr>
+        <w:t xml:space="preserve"> </w:t>
+      </w:r>
+      <w:r>
+        <w:rPr>
+          <w:lang w:val="en-IN"/>
+        </w:rPr>
+        <w:t xml:space="preserve">have </w:t>
+      </w:r>
+      <w:r>
+        <w:rPr>
+          <w:lang w:val="en-IN"/>
+        </w:rPr>
+        <w:t>the command fg</w:t>
+      </w:r>
+      <w:r>
+        <w:rPr>
+          <w:lang w:val="en-IN"/>
+        </w:rPr>
+        <w:t>.</w:t>
+      </w:r>
+    </w:p>
+    <w:p>
+      <w:pPr>
+        <w:rPr>
+          <w:lang w:val="en-IN"/>
+        </w:rPr>
+      </w:pPr>
+      <w:r>
+        <w:rPr>
+          <w:noProof/>
+          <w:lang w:val="en-IN"/>
+        </w:rPr>
+        <w:lastRenderedPageBreak/>
+        <w:drawing>
+          <wp:inline distT="0" distB="0" distL="0" distR="0" wp14:anchorId="6F9AE0DB" wp14:editId="23B12600">
+            <wp:extent cx="4382112" cy="2514951"/>
+            <wp:effectExtent l="0" t="0" r="0" b="0"/>
+            <wp:docPr id="7" name="Picture 7"/>
+            <wp:cNvGraphicFramePr>
+              <a:graphicFrameLocks xmlns:a="http://schemas.openxmlformats.org/drawingml/2006/main" noChangeAspect="1"/>
+            </wp:cNvGraphicFramePr>
+            <a:graphic xmlns:a="http://schemas.openxmlformats.org/drawingml/2006/main">
+              <a:graphicData uri="http://schemas.openxmlformats.org/drawingml/2006/picture">
+                <pic:pic xmlns:pic="http://schemas.openxmlformats.org/drawingml/2006/picture">
+                  <pic:nvPicPr>
+                    <pic:cNvPr id="1" name=""/>
+                    <pic:cNvPicPr/>
+                  </pic:nvPicPr>
+                  <pic:blipFill>
+                    <a:blip r:embed="rId11"/>
+                    <a:stretch>
+                      <a:fillRect/>
+                    </a:stretch>
+                  </pic:blipFill>
+                  <pic:spPr>
+                    <a:xfrm>
+                      <a:off x="0" y="0"/>
+                      <a:ext cx="4382112" cy="2514951"/>
+                    </a:xfrm>
+                    <a:prstGeom prst="rect">
+                      <a:avLst/>
+                    </a:prstGeom>
+                  </pic:spPr>
+                </pic:pic>
+              </a:graphicData>
+            </a:graphic>
+          </wp:inline>
+        </w:drawing>
+      </w:r>
+    </w:p>
+    <w:p>
+      <w:pPr>
+        <w:rPr>
+          <w:lang w:val="en-IN"/>
+        </w:rPr>
+      </w:pPr>
+    </w:p>
+    <w:p>
+      <w:pPr>
+        <w:rPr>
+          <w:lang w:val="en-IN"/>
+        </w:rPr>
+      </w:pPr>
+    </w:p>
+    <w:p>
+      <w:pPr>
+        <w:autoSpaceDE w:val="0"/>
+        <w:autoSpaceDN w:val="0"/>
+        <w:adjustRightInd w:val="0"/>
+        <w:spacing w:after="0" w:line="240" w:lineRule="auto"/>
+        <w:rPr>
+          <w:rFonts w:ascii="Lucida Console" w:hAnsi="Lucida Console" w:cs="Lucida Console"/>
+          <w:sz w:val="18"/>
+          <w:szCs w:val="18"/>
+        </w:rPr>
+      </w:pPr>
+      <w:r>
+        <w:rPr>
+          <w:rFonts w:ascii="Lucida Console" w:hAnsi="Lucida Console" w:cs="Lucida Console"/>
+          <w:sz w:val="18"/>
+          <w:szCs w:val="18"/>
+        </w:rPr>
+        <w:t>$ fg %1</w:t>
+      </w:r>
+    </w:p>
+    <w:p>
+      <w:pPr>
+        <w:autoSpaceDE w:val="0"/>
+        <w:autoSpaceDN w:val="0"/>
+        <w:adjustRightInd w:val="0"/>
+        <w:spacing w:after="0" w:line="240" w:lineRule="auto"/>
+        <w:rPr>
+          <w:rFonts w:ascii="Lucida Console" w:hAnsi="Lucida Console" w:cs="Lucida Console"/>
+          <w:sz w:val="18"/>
+          <w:szCs w:val="18"/>
+        </w:rPr>
+      </w:pPr>
+      <w:r>
+        <w:rPr>
+          <w:rFonts w:ascii="Lucida Console" w:hAnsi="Lucida Console" w:cs="Lucida Console"/>
+          <w:sz w:val="18"/>
+          <w:szCs w:val="18"/>
+        </w:rPr>
+        <w:t>sleep 300</w:t>
+      </w:r>
+    </w:p>
+    <w:p>
+      <w:pPr>
+        <w:rPr>
+          <w:lang w:val="en-IN"/>
+        </w:rPr>
+      </w:pPr>
+    </w:p>
+    <w:p>
+      <w:pPr>
+        <w:rPr>
+          <w:lang w:val="en-IN"/>
+        </w:rPr>
+      </w:pPr>
+      <w:r>
+        <w:rPr>
+          <w:lang w:val="en-IN"/>
+        </w:rPr>
+        <w:t>1 is the job id.</w:t>
+      </w:r>
+    </w:p>
+    <w:p>
+      <w:pPr>
+        <w:rPr>
+          <w:lang w:val="en-IN"/>
+        </w:rPr>
+      </w:pPr>
+      <w:r>
+        <w:rPr>
+          <w:lang w:val="en-IN"/>
+        </w:rPr>
+        <w:t xml:space="preserve">To send the FG process to the </w:t>
+      </w:r>
+      <w:r>
+        <w:rPr>
+          <w:lang w:val="en-IN"/>
+        </w:rPr>
+        <w:t>BG. We</w:t>
+      </w:r>
+      <w:r>
+        <w:rPr>
+          <w:lang w:val="en-IN"/>
+        </w:rPr>
+        <w:t xml:space="preserve"> first need to suspend the </w:t>
+      </w:r>
+      <w:r>
+        <w:rPr>
+          <w:lang w:val="en-IN"/>
+        </w:rPr>
+        <w:t>process (</w:t>
+      </w:r>
+      <w:r>
+        <w:rPr>
+          <w:lang w:val="en-IN"/>
+        </w:rPr>
+        <w:t>click ctrl+z)</w:t>
+      </w:r>
+      <w:r>
+        <w:rPr>
+          <w:lang w:val="en-IN"/>
+        </w:rPr>
+        <w:t xml:space="preserve"> and </w:t>
+      </w:r>
+      <w:r>
+        <w:rPr>
+          <w:lang w:val="en-IN"/>
+        </w:rPr>
+        <w:t>then we need to run bg command.</w:t>
+      </w:r>
+    </w:p>
+    <w:p>
+      <w:pPr>
+        <w:autoSpaceDE w:val="0"/>
+        <w:autoSpaceDN w:val="0"/>
+        <w:adjustRightInd w:val="0"/>
+        <w:spacing w:after="0" w:line="240" w:lineRule="auto"/>
+        <w:rPr>
+          <w:rFonts w:ascii="Lucida Console" w:hAnsi="Lucida Console" w:cs="Lucida Console"/>
+          <w:sz w:val="18"/>
+          <w:szCs w:val="18"/>
+        </w:rPr>
+      </w:pPr>
+      <w:r>
+        <w:rPr>
+          <w:rFonts w:ascii="Lucida Console" w:hAnsi="Lucida Console" w:cs="Lucida Console"/>
+          <w:sz w:val="18"/>
+          <w:szCs w:val="18"/>
+        </w:rPr>
+        <w:t>$ sleep 300</w:t>
+      </w:r>
+    </w:p>
+    <w:p>
+      <w:pPr>
+        <w:autoSpaceDE w:val="0"/>
+        <w:autoSpaceDN w:val="0"/>
+        <w:adjustRightInd w:val="0"/>
+        <w:spacing w:after="0" w:line="240" w:lineRule="auto"/>
+        <w:rPr>
+          <w:rFonts w:ascii="Lucida Console" w:hAnsi="Lucida Console" w:cs="Lucida Console"/>
+          <w:sz w:val="18"/>
+          <w:szCs w:val="18"/>
+        </w:rPr>
+      </w:pPr>
+    </w:p>
+    <w:p>
+      <w:pPr>
+        <w:autoSpaceDE w:val="0"/>
+        <w:autoSpaceDN w:val="0"/>
+        <w:adjustRightInd w:val="0"/>
+        <w:spacing w:after="0" w:line="240" w:lineRule="auto"/>
+        <w:rPr>
+          <w:rFonts w:ascii="Lucida Console" w:hAnsi="Lucida Console" w:cs="Lucida Console"/>
+          <w:sz w:val="18"/>
+          <w:szCs w:val="18"/>
+        </w:rPr>
+      </w:pPr>
+      <w:r>
+        <w:rPr>
+          <w:rFonts w:ascii="Lucida Console" w:hAnsi="Lucida Console" w:cs="Lucida Console"/>
+          <w:sz w:val="18"/>
+          <w:szCs w:val="18"/>
+        </w:rPr>
+        <w:t>[1]+  Stopped                 sleep 300</w:t>
+      </w:r>
+    </w:p>
+    <w:p>
+      <w:pPr>
+        <w:rPr>
+          <w:lang w:val="en-IN"/>
+        </w:rPr>
+      </w:pPr>
+    </w:p>
+    <w:p>
+      <w:pPr>
+        <w:rPr>
+          <w:lang w:val="en-IN"/>
+        </w:rPr>
+      </w:pPr>
+      <w:r>
+        <w:rPr>
+          <w:noProof/>
+          <w:lang w:val="en-IN"/>
+        </w:rPr>
+        <w:drawing>
+          <wp:inline distT="0" distB="0" distL="0" distR="0" wp14:anchorId="439A8D95" wp14:editId="1B365B48">
+            <wp:extent cx="4010585" cy="2676899"/>
+            <wp:effectExtent l="0" t="0" r="9525" b="9525"/>
+            <wp:docPr id="9" name="Picture 9"/>
+            <wp:cNvGraphicFramePr>
+              <a:graphicFrameLocks xmlns:a="http://schemas.openxmlformats.org/drawingml/2006/main" noChangeAspect="1"/>
+            </wp:cNvGraphicFramePr>
+            <a:graphic xmlns:a="http://schemas.openxmlformats.org/drawingml/2006/main">
+              <a:graphicData uri="http://schemas.openxmlformats.org/drawingml/2006/picture">
+                <pic:pic xmlns:pic="http://schemas.openxmlformats.org/drawingml/2006/picture">
+                  <pic:nvPicPr>
+                    <pic:cNvPr id="1" name=""/>
+                    <pic:cNvPicPr/>
+                  </pic:nvPicPr>
+                  <pic:blipFill>
+                    <a:blip r:embed="rId12"/>
+                    <a:stretch>
+                      <a:fillRect/>
+                    </a:stretch>
+                  </pic:blipFill>
+                  <pic:spPr>
+                    <a:xfrm>
+                      <a:off x="0" y="0"/>
+                      <a:ext cx="4010585" cy="2676899"/>
+                    </a:xfrm>
+                    <a:prstGeom prst="rect">
+                      <a:avLst/>
+                    </a:prstGeom>
+                  </pic:spPr>
+                </pic:pic>
+              </a:graphicData>
+            </a:graphic>
+          </wp:inline>
+        </w:drawing>
+      </w:r>
+    </w:p>
+    <w:p>
+      <w:pPr>
+        <w:rPr>
+          <w:lang w:val="en-IN"/>
+        </w:rPr>
+      </w:pPr>
+    </w:p>
+    <w:p>
+      <w:pPr>
+        <w:rPr>
+          <w:lang w:val="en-IN"/>
+        </w:rPr>
+      </w:pPr>
+    </w:p>
+    <w:p>
+      <w:pPr>
+        <w:pStyle w:val="Heading1"/>
+        <w:rPr>
+          <w:lang w:val="en-IN"/>
+        </w:rPr>
+      </w:pPr>
+      <w:r>
+        <w:rPr>
+          <w:lang w:val="en-IN"/>
+        </w:rPr>
+        <w:lastRenderedPageBreak/>
+        <w:t>Process Examples</w:t>
+      </w:r>
+    </w:p>
+    <w:p>
+      <w:pPr>
+        <w:rPr>
+          <w:lang w:val="en-IN"/>
+        </w:rPr>
+      </w:pPr>
+      <w:r>
+        <w:rPr>
+          <w:lang w:val="en-IN"/>
+        </w:rPr>
+        <w:t xml:space="preserve">To </w:t>
+      </w:r>
+      <w:r>
+        <w:rPr>
+          <w:lang w:val="en-IN"/>
+        </w:rPr>
+        <w:t xml:space="preserve">get the </w:t>
+      </w:r>
+      <w:r>
+        <w:rPr>
+          <w:lang w:val="en-IN"/>
+        </w:rPr>
+        <w:t xml:space="preserve">pid of the </w:t>
+      </w:r>
+      <w:r>
+        <w:rPr>
+          <w:lang w:val="en-IN"/>
+        </w:rPr>
+        <w:t>process which is running.</w:t>
+      </w:r>
+    </w:p>
+    <w:p>
+      <w:pPr>
+        <w:rPr>
+          <w:lang w:val="en-IN"/>
+        </w:rPr>
+      </w:pPr>
+      <w:r>
+        <w:rPr>
+          <w:rFonts w:ascii="Lucida Console" w:hAnsi="Lucida Console" w:cs="Lucida Console"/>
+          <w:sz w:val="18"/>
+          <w:szCs w:val="18"/>
+        </w:rPr>
+        <w:t>$ ps -ef | grep sleep</w:t>
+      </w:r>
+    </w:p>
+    <w:p>
+      <w:pPr>
+        <w:rPr>
+          <w:lang w:val="en-IN"/>
+        </w:rPr>
+      </w:pPr>
+      <w:r>
+        <w:rPr>
+          <w:noProof/>
+          <w:lang w:val="en-IN"/>
+        </w:rPr>
+        <w:drawing>
+          <wp:inline distT="0" distB="0" distL="0" distR="0" wp14:anchorId="3938660E" wp14:editId="43AFE799">
+            <wp:extent cx="4887007" cy="2276793"/>
+            <wp:effectExtent l="0" t="0" r="0" b="9525"/>
+            <wp:docPr id="10" name="Picture 10"/>
+            <wp:cNvGraphicFramePr>
+              <a:graphicFrameLocks xmlns:a="http://schemas.openxmlformats.org/drawingml/2006/main" noChangeAspect="1"/>
+            </wp:cNvGraphicFramePr>
+            <a:graphic xmlns:a="http://schemas.openxmlformats.org/drawingml/2006/main">
+              <a:graphicData uri="http://schemas.openxmlformats.org/drawingml/2006/picture">
+                <pic:pic xmlns:pic="http://schemas.openxmlformats.org/drawingml/2006/picture">
+                  <pic:nvPicPr>
+                    <pic:cNvPr id="1" name=""/>
+                    <pic:cNvPicPr/>
+                  </pic:nvPicPr>
+                  <pic:blipFill>
+                    <a:blip r:embed="rId13"/>
+                    <a:stretch>
+                      <a:fillRect/>
+                    </a:stretch>
+                  </pic:blipFill>
+                  <pic:spPr>
+                    <a:xfrm>
+                      <a:off x="0" y="0"/>
+                      <a:ext cx="4887007" cy="2276793"/>
+                    </a:xfrm>
+                    <a:prstGeom prst="rect">
+                      <a:avLst/>
+                    </a:prstGeom>
+                  </pic:spPr>
+                </pic:pic>
+              </a:graphicData>
+            </a:graphic>
+          </wp:inline>
+        </w:drawing>
+      </w:r>
+    </w:p>
+    <w:p>
+      <w:pPr>
+        <w:rPr>
+          <w:lang w:val="en-IN"/>
+        </w:rPr>
+      </w:pPr>
+    </w:p>
+    <w:p>
+      <w:pPr>
+        <w:tabs>
+          <w:tab w:val="left" w:pos="916"/>
+          <w:tab w:val="left" w:pos="1832"/>
+          <w:tab w:val="left" w:pos="2748"/>
+          <w:tab w:val="left" w:pos="3664"/>
+          <w:tab w:val="left" w:pos="4580"/>
+          <w:tab w:val="left" w:pos="5496"/>
+          <w:tab w:val="left" w:pos="6412"/>
+          <w:tab w:val="left" w:pos="7328"/>
+          <w:tab w:val="left" w:pos="8244"/>
+          <w:tab w:val="left" w:pos="9160"/>
+          <w:tab w:val="left" w:pos="10076"/>
+          <w:tab w:val="left" w:pos="10992"/>
+          <w:tab w:val="left" w:pos="11908"/>
+          <w:tab w:val="left" w:pos="12824"/>
+          <w:tab w:val="left" w:pos="13740"/>
+          <w:tab w:val="left" w:pos="14656"/>
+        </w:tabs>
+        <w:spacing w:after="0" w:line="240" w:lineRule="auto"/>
+        <w:textAlignment w:val="baseline"/>
+        <w:rPr>
+          <w:rFonts w:ascii="var(--ff-mono)" w:eastAsia="Times New Roman" w:hAnsi="var(--ff-mono)" w:cs="Courier New"/>
+          <w:bdr w:val="none" w:sz="0" w:space="0" w:color="auto" w:frame="1"/>
+        </w:rPr>
+      </w:pPr>
+      <w:r>
+        <w:rPr>
+          <w:rFonts w:ascii="var(--ff-mono)" w:eastAsia="Times New Roman" w:hAnsi="var(--ff-mono)" w:cs="Courier New"/>
+          <w:bdr w:val="none" w:sz="0" w:space="0" w:color="auto" w:frame="1"/>
+        </w:rPr>
+        <w:t>ps -ef | grep processname</w:t>
+      </w:r>
+    </w:p>
+    <w:p>
+      <w:pPr>
+        <w:tabs>
+          <w:tab w:val="left" w:pos="916"/>
+          <w:tab w:val="left" w:pos="1832"/>
+          <w:tab w:val="left" w:pos="2748"/>
+          <w:tab w:val="left" w:pos="3664"/>
+          <w:tab w:val="left" w:pos="4580"/>
+          <w:tab w:val="left" w:pos="5496"/>
+          <w:tab w:val="left" w:pos="6412"/>
+          <w:tab w:val="left" w:pos="7328"/>
+          <w:tab w:val="left" w:pos="8244"/>
+          <w:tab w:val="left" w:pos="9160"/>
+          <w:tab w:val="left" w:pos="10076"/>
+          <w:tab w:val="left" w:pos="10992"/>
+          <w:tab w:val="left" w:pos="11908"/>
+          <w:tab w:val="left" w:pos="12824"/>
+          <w:tab w:val="left" w:pos="13740"/>
+          <w:tab w:val="left" w:pos="14656"/>
+        </w:tabs>
+        <w:spacing w:after="0" w:line="240" w:lineRule="auto"/>
+        <w:textAlignment w:val="baseline"/>
+        <w:rPr>
+          <w:rFonts w:ascii="var(--ff-mono)" w:eastAsia="Times New Roman" w:hAnsi="var(--ff-mono)" w:cs="Courier New"/>
+        </w:rPr>
+      </w:pPr>
+    </w:p>
+    <w:p>
+      <w:pPr>
+        <w:rPr>
+          <w:lang w:val="en-IN"/>
+        </w:rPr>
+      </w:pPr>
+      <w:r>
+        <w:rPr>
+          <w:lang w:val="en-IN"/>
+        </w:rPr>
+        <w:t>Let us see the breakdown of the above</w:t>
+      </w:r>
+    </w:p>
+    <w:p>
+      <w:pPr>
+        <w:pStyle w:val="ListParagraph"/>
+        <w:numPr>
+          <w:ilvl w:val="0"/>
+          <w:numId w:val="7"/>
+        </w:numPr>
+        <w:rPr>
+          <w:lang w:val="en-IN"/>
+        </w:rPr>
+      </w:pPr>
+      <w:r>
+        <w:rPr>
+          <w:lang w:val="en-IN"/>
+        </w:rPr>
+        <w:t>ps - list processes</w:t>
+      </w:r>
+    </w:p>
+    <w:p>
+      <w:pPr>
+        <w:pStyle w:val="ListParagraph"/>
+        <w:numPr>
+          <w:ilvl w:val="0"/>
+          <w:numId w:val="7"/>
+        </w:numPr>
+        <w:rPr>
+          <w:lang w:val="en-IN"/>
+        </w:rPr>
+      </w:pPr>
+      <w:r>
+        <w:rPr>
+          <w:lang w:val="en-IN"/>
+        </w:rPr>
+        <w:t>-e - show all processes, not just those belonging to the user</w:t>
+      </w:r>
+    </w:p>
+    <w:p>
+      <w:pPr>
+        <w:pStyle w:val="ListParagraph"/>
+        <w:numPr>
+          <w:ilvl w:val="0"/>
+          <w:numId w:val="7"/>
+        </w:numPr>
+        <w:rPr>
+          <w:lang w:val="en-IN"/>
+        </w:rPr>
+      </w:pPr>
+      <w:r>
+        <w:rPr>
+          <w:lang w:val="en-IN"/>
+        </w:rPr>
+        <w:t>-f - show processes in full format (more detailed than default)</w:t>
+      </w:r>
+    </w:p>
+    <w:p>
+      <w:pPr>
+        <w:pStyle w:val="ListParagraph"/>
+        <w:numPr>
+          <w:ilvl w:val="0"/>
+          <w:numId w:val="7"/>
+        </w:numPr>
+        <w:rPr>
+          <w:lang w:val="en-IN"/>
+        </w:rPr>
+      </w:pPr>
+      <w:r>
+        <w:rPr>
+          <w:lang w:val="en-IN"/>
+        </w:rPr>
+        <w:t>command 1 | command 2 - pass output of command 1 as input to command 2</w:t>
+      </w:r>
+    </w:p>
+    <w:p>
+      <w:pPr>
+        <w:pStyle w:val="ListParagraph"/>
+        <w:numPr>
+          <w:ilvl w:val="0"/>
+          <w:numId w:val="7"/>
+        </w:numPr>
+        <w:rPr>
+          <w:lang w:val="en-IN"/>
+        </w:rPr>
+      </w:pPr>
+      <w:r>
+        <w:rPr>
+          <w:lang w:val="en-IN"/>
+        </w:rPr>
+        <w:t>grep find lines containing a pattern</w:t>
+      </w:r>
+    </w:p>
+    <w:p>
+      <w:pPr>
+        <w:pStyle w:val="ListParagraph"/>
+        <w:numPr>
+          <w:ilvl w:val="0"/>
+          <w:numId w:val="7"/>
+        </w:numPr>
+        <w:rPr>
+          <w:lang w:val="en-IN"/>
+        </w:rPr>
+      </w:pPr>
+      <w:r>
+        <w:rPr>
+          <w:lang w:val="en-IN"/>
+        </w:rPr>
+        <w:t>processname - the pattern for grep to search for in the output of ps -ef</w:t>
+      </w:r>
+    </w:p>
+    <w:p>
+      <w:pPr>
+        <w:rPr>
+          <w:lang w:val="en-IN"/>
+        </w:rPr>
+      </w:pPr>
+    </w:p>
+    <w:p>
+      <w:pPr>
+        <w:autoSpaceDE w:val="0"/>
+        <w:autoSpaceDN w:val="0"/>
+        <w:adjustRightInd w:val="0"/>
+        <w:spacing w:after="0" w:line="240" w:lineRule="auto"/>
+        <w:rPr>
+          <w:rFonts w:ascii="Lucida Console" w:hAnsi="Lucida Console" w:cs="Lucida Console"/>
+          <w:sz w:val="18"/>
+          <w:szCs w:val="18"/>
+        </w:rPr>
+      </w:pPr>
+      <w:r>
+        <w:rPr>
+          <w:rFonts w:ascii="Lucida Console" w:hAnsi="Lucida Console" w:cs="Lucida Console"/>
+          <w:sz w:val="18"/>
+          <w:szCs w:val="18"/>
+        </w:rPr>
+        <w:t>$ echo $$</w:t>
+      </w:r>
+    </w:p>
+    <w:p>
+      <w:pPr>
+        <w:autoSpaceDE w:val="0"/>
+        <w:autoSpaceDN w:val="0"/>
+        <w:adjustRightInd w:val="0"/>
+        <w:spacing w:after="0" w:line="240" w:lineRule="auto"/>
+        <w:rPr>
+          <w:rFonts w:ascii="Lucida Console" w:hAnsi="Lucida Console" w:cs="Lucida Console"/>
+          <w:sz w:val="18"/>
+          <w:szCs w:val="18"/>
+        </w:rPr>
+      </w:pPr>
+      <w:r>
+        <w:rPr>
+          <w:rFonts w:ascii="Lucida Console" w:hAnsi="Lucida Console" w:cs="Lucida Console"/>
+          <w:sz w:val="18"/>
+          <w:szCs w:val="18"/>
+        </w:rPr>
+        <w:t>160</w:t>
+      </w:r>
+    </w:p>
+    <w:p>
+      <w:pPr>
+        <w:autoSpaceDE w:val="0"/>
+        <w:autoSpaceDN w:val="0"/>
+        <w:adjustRightInd w:val="0"/>
+        <w:spacing w:after="0" w:line="240" w:lineRule="auto"/>
+        <w:rPr>
+          <w:rFonts w:ascii="Lucida Console" w:hAnsi="Lucida Console" w:cs="Lucida Console"/>
+          <w:sz w:val="18"/>
+          <w:szCs w:val="18"/>
+        </w:rPr>
+      </w:pPr>
+    </w:p>
+    <w:p>
+      <w:pPr>
+        <w:rPr>
+          <w:lang w:val="en-IN"/>
+        </w:rPr>
+      </w:pPr>
+      <w:r>
+        <w:rPr>
+          <w:lang w:val="en-IN"/>
+        </w:rPr>
+        <w:t xml:space="preserve">This will give the </w:t>
+      </w:r>
+      <w:r>
+        <w:rPr>
+          <w:lang w:val="en-IN"/>
+        </w:rPr>
+        <w:t>pid of the shell</w:t>
+      </w:r>
+      <w:r>
+        <w:rPr>
+          <w:lang w:val="en-IN"/>
+        </w:rPr>
+        <w:t>/terminal</w:t>
+      </w:r>
+      <w:r>
+        <w:rPr>
+          <w:lang w:val="en-IN"/>
+        </w:rPr>
+        <w:t>.</w:t>
+      </w:r>
+    </w:p>
+    <w:p>
+      <w:pPr>
+        <w:rPr>
+          <w:lang w:val="en-IN"/>
+        </w:rPr>
+      </w:pPr>
+      <w:r>
+        <w:rPr>
+          <w:noProof/>
+          <w:lang w:val="en-IN"/>
+        </w:rPr>
+        <w:drawing>
+          <wp:inline distT="0" distB="0" distL="0" distR="0" wp14:anchorId="294190A3" wp14:editId="53568871">
+            <wp:extent cx="4048690" cy="838317"/>
+            <wp:effectExtent l="0" t="0" r="9525" b="0"/>
+            <wp:docPr id="8" name="Picture 8"/>
+            <wp:cNvGraphicFramePr>
+              <a:graphicFrameLocks xmlns:a="http://schemas.openxmlformats.org/drawingml/2006/main" noChangeAspect="1"/>
+            </wp:cNvGraphicFramePr>
+            <a:graphic xmlns:a="http://schemas.openxmlformats.org/drawingml/2006/main">
+              <a:graphicData uri="http://schemas.openxmlformats.org/drawingml/2006/picture">
+                <pic:pic xmlns:pic="http://schemas.openxmlformats.org/drawingml/2006/picture">
+                  <pic:nvPicPr>
+                    <pic:cNvPr id="1" name=""/>
+                    <pic:cNvPicPr/>
+                  </pic:nvPicPr>
+                  <pic:blipFill>
+                    <a:blip r:embed="rId14"/>
+                    <a:stretch>
+                      <a:fillRect/>
+                    </a:stretch>
+                  </pic:blipFill>
+                  <pic:spPr>
+                    <a:xfrm>
+                      <a:off x="0" y="0"/>
+                      <a:ext cx="4048690" cy="838317"/>
+                    </a:xfrm>
+                    <a:prstGeom prst="rect">
+                      <a:avLst/>
+                    </a:prstGeom>
+                  </pic:spPr>
+                </pic:pic>
+              </a:graphicData>
+            </a:graphic>
+          </wp:inline>
+        </w:drawing>
+      </w:r>
+    </w:p>
+    <w:p>
+      <w:pPr>
+        <w:autoSpaceDE w:val="0"/>
+        <w:autoSpaceDN w:val="0"/>
+        <w:adjustRightInd w:val="0"/>
+        <w:spacing w:after="0" w:line="240" w:lineRule="auto"/>
+        <w:rPr>
+          <w:rFonts w:ascii="Lucida Console" w:hAnsi="Lucida Console" w:cs="Lucida Console"/>
+          <w:sz w:val="18"/>
+          <w:szCs w:val="18"/>
+        </w:rPr>
+      </w:pPr>
+      <w:r>
+        <w:rPr>
+          <w:rFonts w:ascii="Lucida Console" w:hAnsi="Lucida Console" w:cs="Lucida Console"/>
+          <w:sz w:val="18"/>
+          <w:szCs w:val="18"/>
+        </w:rPr>
+        <w:t>$ echo $PPID</w:t>
+      </w:r>
+    </w:p>
+    <w:p>
+      <w:pPr>
+        <w:autoSpaceDE w:val="0"/>
+        <w:autoSpaceDN w:val="0"/>
+        <w:adjustRightInd w:val="0"/>
+        <w:spacing w:after="0" w:line="240" w:lineRule="auto"/>
+        <w:rPr>
+          <w:rFonts w:ascii="Lucida Console" w:hAnsi="Lucida Console" w:cs="Lucida Console"/>
+          <w:sz w:val="18"/>
+          <w:szCs w:val="18"/>
+        </w:rPr>
+      </w:pPr>
+      <w:r>
+        <w:rPr>
+          <w:rFonts w:ascii="Lucida Console" w:hAnsi="Lucida Console" w:cs="Lucida Console"/>
+          <w:sz w:val="18"/>
+          <w:szCs w:val="18"/>
+        </w:rPr>
+        <w:t>159</w:t>
+      </w:r>
+    </w:p>
+    <w:p>
+      <w:pPr>
+        <w:autoSpaceDE w:val="0"/>
+        <w:autoSpaceDN w:val="0"/>
+        <w:adjustRightInd w:val="0"/>
+        <w:spacing w:after="0" w:line="240" w:lineRule="auto"/>
+        <w:rPr>
+          <w:rFonts w:ascii="Lucida Console" w:hAnsi="Lucida Console" w:cs="Lucida Console"/>
+          <w:sz w:val="18"/>
+          <w:szCs w:val="18"/>
+        </w:rPr>
+      </w:pPr>
+    </w:p>
+    <w:p>
+      <w:pPr>
+        <w:rPr>
+          <w:lang w:val="en-IN"/>
+        </w:rPr>
+      </w:pPr>
+      <w:r>
+        <w:rPr>
+          <w:lang w:val="en-IN"/>
+        </w:rPr>
+        <w:t>This will give the ppid of the shell/terminal.</w:t>
+      </w:r>
+    </w:p>
+    <w:p>
+      <w:pPr>
+        <w:rPr>
+          <w:lang w:val="en-IN"/>
+        </w:rPr>
+      </w:pPr>
+      <w:r>
+        <w:rPr>
+          <w:noProof/>
+          <w:lang w:val="en-IN"/>
+        </w:rPr>
+        <w:lastRenderedPageBreak/>
+        <w:drawing>
+          <wp:inline distT="0" distB="0" distL="0" distR="0" wp14:anchorId="6417B049" wp14:editId="7BD2BAF4">
+            <wp:extent cx="3600953" cy="1171739"/>
+            <wp:effectExtent l="0" t="0" r="0" b="9525"/>
+            <wp:docPr id="11" name="Picture 11"/>
+            <wp:cNvGraphicFramePr>
+              <a:graphicFrameLocks xmlns:a="http://schemas.openxmlformats.org/drawingml/2006/main" noChangeAspect="1"/>
+            </wp:cNvGraphicFramePr>
+            <a:graphic xmlns:a="http://schemas.openxmlformats.org/drawingml/2006/main">
+              <a:graphicData uri="http://schemas.openxmlformats.org/drawingml/2006/picture">
+                <pic:pic xmlns:pic="http://schemas.openxmlformats.org/drawingml/2006/picture">
+                  <pic:nvPicPr>
+                    <pic:cNvPr id="1" name=""/>
+                    <pic:cNvPicPr/>
+                  </pic:nvPicPr>
+                  <pic:blipFill>
+                    <a:blip r:embed="rId15"/>
+                    <a:stretch>
+                      <a:fillRect/>
+                    </a:stretch>
+                  </pic:blipFill>
+                  <pic:spPr>
+                    <a:xfrm>
+                      <a:off x="0" y="0"/>
+                      <a:ext cx="3600953" cy="1171739"/>
+                    </a:xfrm>
+                    <a:prstGeom prst="rect">
+                      <a:avLst/>
+                    </a:prstGeom>
+                  </pic:spPr>
+                </pic:pic>
+              </a:graphicData>
+            </a:graphic>
+          </wp:inline>
+        </w:drawing>
+      </w:r>
+    </w:p>
+    <w:p>
+      <w:pPr>
+        <w:autoSpaceDE w:val="0"/>
+        <w:autoSpaceDN w:val="0"/>
+        <w:adjustRightInd w:val="0"/>
+        <w:spacing w:after="0" w:line="240" w:lineRule="auto"/>
+        <w:rPr>
+          <w:rFonts w:ascii="Lucida Console" w:hAnsi="Lucida Console" w:cs="Lucida Console"/>
+          <w:sz w:val="18"/>
+          <w:szCs w:val="18"/>
+        </w:rPr>
+      </w:pPr>
+      <w:r>
+        <w:rPr>
+          <w:rFonts w:ascii="Lucida Console" w:hAnsi="Lucida Console" w:cs="Lucida Console"/>
+          <w:sz w:val="18"/>
+          <w:szCs w:val="18"/>
+        </w:rPr>
+        <w:t>$ ps -ef</w:t>
+      </w:r>
+    </w:p>
+    <w:p>
+      <w:pPr>
+        <w:rPr>
+          <w:lang w:val="en-IN"/>
+        </w:rPr>
+      </w:pPr>
+      <w:r>
+        <w:rPr>
+          <w:lang w:val="en-IN"/>
+        </w:rPr>
+        <w:t>This will list down all the processes running.</w:t>
+      </w:r>
+    </w:p>
+    <w:p>
+      <w:pPr>
+        <w:rPr>
+          <w:lang w:val="en-IN"/>
+        </w:rPr>
+      </w:pPr>
+      <w:r>
+        <w:rPr>
+          <w:noProof/>
+          <w:lang w:val="en-IN"/>
+        </w:rPr>
+        <w:drawing>
+          <wp:inline distT="0" distB="0" distL="0" distR="0" wp14:anchorId="2D27F194" wp14:editId="706B9893">
+            <wp:extent cx="3991532" cy="1609950"/>
+            <wp:effectExtent l="0" t="0" r="0" b="9525"/>
+            <wp:docPr id="12" name="Picture 12"/>
+            <wp:cNvGraphicFramePr>
+              <a:graphicFrameLocks xmlns:a="http://schemas.openxmlformats.org/drawingml/2006/main" noChangeAspect="1"/>
+            </wp:cNvGraphicFramePr>
+            <a:graphic xmlns:a="http://schemas.openxmlformats.org/drawingml/2006/main">
+              <a:graphicData uri="http://schemas.openxmlformats.org/drawingml/2006/picture">
+                <pic:pic xmlns:pic="http://schemas.openxmlformats.org/drawingml/2006/picture">
+                  <pic:nvPicPr>
+                    <pic:cNvPr id="1" name=""/>
+                    <pic:cNvPicPr/>
+                  </pic:nvPicPr>
+                  <pic:blipFill>
+                    <a:blip r:embed="rId16"/>
+                    <a:stretch>
+                      <a:fillRect/>
+                    </a:stretch>
+                  </pic:blipFill>
+                  <pic:spPr>
+                    <a:xfrm>
+                      <a:off x="0" y="0"/>
+                      <a:ext cx="3991532" cy="1609950"/>
+                    </a:xfrm>
+                    <a:prstGeom prst="rect">
+                      <a:avLst/>
+                    </a:prstGeom>
+                  </pic:spPr>
+                </pic:pic>
+              </a:graphicData>
+            </a:graphic>
+          </wp:inline>
+        </w:drawing>
+      </w:r>
+    </w:p>
+    <w:p>
+      <w:pPr>
+        <w:rPr>
+          <w:lang w:val="en-IN"/>
+        </w:rPr>
+      </w:pPr>
+    </w:p>
+    <w:p>
+      <w:pPr>
+        <w:autoSpaceDE w:val="0"/>
+        <w:autoSpaceDN w:val="0"/>
+        <w:adjustRightInd w:val="0"/>
+        <w:spacing w:after="0" w:line="240" w:lineRule="auto"/>
+        <w:rPr>
+          <w:rFonts w:ascii="Lucida Console" w:hAnsi="Lucida Console" w:cs="Lucida Console"/>
+          <w:sz w:val="18"/>
+          <w:szCs w:val="18"/>
+        </w:rPr>
+      </w:pPr>
+      <w:r>
+        <w:rPr>
+          <w:rFonts w:ascii="Lucida Console" w:hAnsi="Lucida Console" w:cs="Lucida Console"/>
+          <w:sz w:val="18"/>
+          <w:szCs w:val="18"/>
+        </w:rPr>
+        <w:t>$ ps -ef | less</w:t>
+      </w:r>
+    </w:p>
+    <w:p>
+      <w:pPr>
+        <w:rPr>
+          <w:lang w:val="en-IN"/>
+        </w:rPr>
+      </w:pPr>
+      <w:r>
+        <w:rPr>
+          <w:lang w:val="en-IN"/>
+        </w:rPr>
+        <w:t xml:space="preserve">This will list down all the </w:t>
+      </w:r>
+      <w:r>
+        <w:rPr>
+          <w:lang w:val="en-IN"/>
+        </w:rPr>
+        <w:t>processes</w:t>
+      </w:r>
+      <w:r>
+        <w:rPr>
+          <w:lang w:val="en-IN"/>
+        </w:rPr>
+        <w:t xml:space="preserve"> running </w:t>
+      </w:r>
+      <w:r>
+        <w:rPr>
+          <w:lang w:val="en-IN"/>
+        </w:rPr>
+        <w:t>in the page format.</w:t>
+      </w:r>
+    </w:p>
+    <w:p>
+      <w:pPr>
+        <w:rPr>
+          <w:lang w:val="en-IN"/>
+        </w:rPr>
+      </w:pPr>
+      <w:r>
+        <w:rPr>
+          <w:noProof/>
+          <w:lang w:val="en-IN"/>
+        </w:rPr>
+        <w:lastRenderedPageBreak/>
+        <w:drawing>
+          <wp:inline distT="0" distB="0" distL="0" distR="0" wp14:anchorId="5BAF6B6E" wp14:editId="73B94E33">
+            <wp:extent cx="5287113" cy="6887536"/>
+            <wp:effectExtent l="0" t="0" r="8890" b="8890"/>
+            <wp:docPr id="13" name="Picture 13"/>
+            <wp:cNvGraphicFramePr>
+              <a:graphicFrameLocks xmlns:a="http://schemas.openxmlformats.org/drawingml/2006/main" noChangeAspect="1"/>
+            </wp:cNvGraphicFramePr>
+            <a:graphic xmlns:a="http://schemas.openxmlformats.org/drawingml/2006/main">
+              <a:graphicData uri="http://schemas.openxmlformats.org/drawingml/2006/picture">
+                <pic:pic xmlns:pic="http://schemas.openxmlformats.org/drawingml/2006/picture">
+                  <pic:nvPicPr>
+                    <pic:cNvPr id="1" name=""/>
+                    <pic:cNvPicPr/>
+                  </pic:nvPicPr>
+                  <pic:blipFill>
+                    <a:blip r:embed="rId17"/>
+                    <a:stretch>
+                      <a:fillRect/>
+                    </a:stretch>
+                  </pic:blipFill>
+                  <pic:spPr>
+                    <a:xfrm>
+                      <a:off x="0" y="0"/>
+                      <a:ext cx="5287113" cy="6887536"/>
+                    </a:xfrm>
+                    <a:prstGeom prst="rect">
+                      <a:avLst/>
+                    </a:prstGeom>
+                  </pic:spPr>
+                </pic:pic>
+              </a:graphicData>
+            </a:graphic>
+          </wp:inline>
+        </w:drawing>
+      </w:r>
+    </w:p>
+    <w:p>
+      <w:pPr>
+        <w:rPr>
+          <w:rFonts w:ascii="Lucida Console" w:hAnsi="Lucida Console" w:cs="Lucida Console"/>
+          <w:sz w:val="18"/>
+          <w:szCs w:val="18"/>
+        </w:rPr>
+      </w:pPr>
+      <w:r>
+        <w:rPr>
+          <w:rFonts w:ascii="Lucida Console" w:hAnsi="Lucida Console" w:cs="Lucida Console"/>
+          <w:sz w:val="18"/>
+          <w:szCs w:val="18"/>
+        </w:rPr>
+        <w:t>$ kill -l</w:t>
+      </w:r>
+    </w:p>
+    <w:p>
+      <w:r>
+        <w:t xml:space="preserve">This will give all the </w:t>
+      </w:r>
+      <w:r>
+        <w:t>signals to be passed in the kill command.</w:t>
+      </w:r>
+    </w:p>
+    <w:p/>
+    <w:p/>
+    <w:p/>
+    <w:p>
+      <w:r>
+        <w:rPr>
+          <w:noProof/>
+        </w:rPr>
+        <w:lastRenderedPageBreak/>
+        <w:drawing>
+          <wp:inline distT="0" distB="0" distL="0" distR="0" wp14:anchorId="29B1944F" wp14:editId="1C9367F4">
+            <wp:extent cx="5668166" cy="2657846"/>
+            <wp:effectExtent l="0" t="0" r="8890" b="9525"/>
+            <wp:docPr id="14" name="Picture 14"/>
+            <wp:cNvGraphicFramePr>
+              <a:graphicFrameLocks xmlns:a="http://schemas.openxmlformats.org/drawingml/2006/main" noChangeAspect="1"/>
+            </wp:cNvGraphicFramePr>
+            <a:graphic xmlns:a="http://schemas.openxmlformats.org/drawingml/2006/main">
+              <a:graphicData uri="http://schemas.openxmlformats.org/drawingml/2006/picture">
+                <pic:pic xmlns:pic="http://schemas.openxmlformats.org/drawingml/2006/picture">
+                  <pic:nvPicPr>
+                    <pic:cNvPr id="1" name=""/>
+                    <pic:cNvPicPr/>
+                  </pic:nvPicPr>
+                  <pic:blipFill>
+                    <a:blip r:embed="rId18"/>
+                    <a:stretch>
+                      <a:fillRect/>
+                    </a:stretch>
+                  </pic:blipFill>
+                  <pic:spPr>
+                    <a:xfrm>
+                      <a:off x="0" y="0"/>
+                      <a:ext cx="5668166" cy="2657846"/>
+                    </a:xfrm>
+                    <a:prstGeom prst="rect">
+                      <a:avLst/>
+                    </a:prstGeom>
+                  </pic:spPr>
+                </pic:pic>
+              </a:graphicData>
+            </a:graphic>
+          </wp:inline>
+        </w:drawing>
+      </w:r>
+    </w:p>
+    <w:p/>
+    <w:p>
+      <w:r>
+        <w:t>Memory usage Info</w:t>
+      </w:r>
+    </w:p>
+    <w:p>
+      <w:r>
+        <w:drawing>
+          <wp:inline distT="0" distB="0" distL="0" distR="0" wp14:anchorId="4B609E22" wp14:editId="549F4F0C">
+            <wp:extent cx="4382112" cy="2048161"/>
+            <wp:effectExtent l="0" t="0" r="0" b="9525"/>
+            <wp:docPr id="15" name="Picture 15"/>
+            <wp:cNvGraphicFramePr>
+              <a:graphicFrameLocks xmlns:a="http://schemas.openxmlformats.org/drawingml/2006/main" noChangeAspect="1"/>
+            </wp:cNvGraphicFramePr>
+            <a:graphic xmlns:a="http://schemas.openxmlformats.org/drawingml/2006/main">
+              <a:graphicData uri="http://schemas.openxmlformats.org/drawingml/2006/picture">
+                <pic:pic xmlns:pic="http://schemas.openxmlformats.org/drawingml/2006/picture">
+                  <pic:nvPicPr>
+                    <pic:cNvPr id="1" name=""/>
+                    <pic:cNvPicPr/>
+                  </pic:nvPicPr>
+                  <pic:blipFill>
+                    <a:blip r:embed="rId19"/>
+                    <a:stretch>
+                      <a:fillRect/>
+                    </a:stretch>
+                  </pic:blipFill>
+                  <pic:spPr>
+                    <a:xfrm>
+                      <a:off x="0" y="0"/>
+                      <a:ext cx="4382112" cy="2048161"/>
+                    </a:xfrm>
+                    <a:prstGeom prst="rect">
+                      <a:avLst/>
+                    </a:prstGeom>
+                  </pic:spPr>
+                </pic:pic>
+              </a:graphicData>
+            </a:graphic>
+          </wp:inline>
+        </w:drawing>
+      </w:r>
+    </w:p>
+    <w:p>
+      <w:pPr>
+        <w:autoSpaceDE w:val="0"/>
+        <w:autoSpaceDN w:val="0"/>
+        <w:adjustRightInd w:val="0"/>
+        <w:spacing w:after="0" w:line="240" w:lineRule="auto"/>
+        <w:rPr>
+          <w:rFonts w:ascii="Lucida Console" w:hAnsi="Lucida Console" w:cs="Lucida Console"/>
+          <w:sz w:val="18"/>
+          <w:szCs w:val="18"/>
+        </w:rPr>
+      </w:pPr>
+      <w:r>
+        <w:rPr>
+          <w:rFonts w:ascii="Lucida Console" w:hAnsi="Lucida Console" w:cs="Lucida Console"/>
+          <w:sz w:val="18"/>
+          <w:szCs w:val="18"/>
+        </w:rPr>
+        <w:t>$ cat /proc/meminfo</w:t>
+      </w:r>
+    </w:p>
+    <w:p/>
+    <w:p>
+      <w:pPr>
+        <w:pStyle w:val="Heading1"/>
+      </w:pPr>
+      <w:r>
+        <w:t>Linux File system</w:t>
+      </w:r>
+    </w:p>
+    <w:p>
+      <w:r>
+        <w:t xml:space="preserve">To find the memory usage in file systems we have </w:t>
+      </w:r>
+    </w:p>
+    <w:p>
+      <w:pPr>
+        <w:autoSpaceDE w:val="0"/>
+        <w:autoSpaceDN w:val="0"/>
+        <w:adjustRightInd w:val="0"/>
+        <w:spacing w:after="0" w:line="240" w:lineRule="auto"/>
+        <w:rPr>
+          <w:rFonts w:ascii="Lucida Console" w:hAnsi="Lucida Console" w:cs="Lucida Console"/>
+          <w:sz w:val="18"/>
+          <w:szCs w:val="18"/>
+        </w:rPr>
+      </w:pPr>
+      <w:r>
+        <w:rPr>
+          <w:rFonts w:ascii="Lucida Console" w:hAnsi="Lucida Console" w:cs="Lucida Console"/>
+          <w:sz w:val="18"/>
+          <w:szCs w:val="18"/>
+        </w:rPr>
+        <w:t>$ df</w:t>
+      </w:r>
+    </w:p>
+    <w:p>
+      <w:pPr>
+        <w:autoSpaceDE w:val="0"/>
+        <w:autoSpaceDN w:val="0"/>
+        <w:adjustRightInd w:val="0"/>
+        <w:spacing w:after="0" w:line="240" w:lineRule="auto"/>
+        <w:rPr>
+          <w:rFonts w:ascii="Lucida Console" w:hAnsi="Lucida Console" w:cs="Lucida Console"/>
+          <w:sz w:val="18"/>
+          <w:szCs w:val="18"/>
+        </w:rPr>
+      </w:pPr>
+    </w:p>
+    <w:p>
+      <w:pPr>
+        <w:autoSpaceDE w:val="0"/>
+        <w:autoSpaceDN w:val="0"/>
+        <w:adjustRightInd w:val="0"/>
+        <w:spacing w:after="0" w:line="240" w:lineRule="auto"/>
+        <w:rPr>
+          <w:rFonts w:ascii="Lucida Console" w:hAnsi="Lucida Console" w:cs="Lucida Console"/>
+          <w:sz w:val="18"/>
+          <w:szCs w:val="18"/>
+        </w:rPr>
+      </w:pPr>
+      <w:r>
+        <w:rPr>
+          <w:rFonts w:ascii="Lucida Console" w:hAnsi="Lucida Console" w:cs="Lucida Console"/>
+          <w:sz w:val="18"/>
+          <w:szCs w:val="18"/>
+        </w:rPr>
+        <w:t>$ df -h</w:t>
+      </w:r>
+    </w:p>
+    <w:p>
+      <w:r>
+        <w:lastRenderedPageBreak/>
+        <w:drawing>
+          <wp:inline distT="0" distB="0" distL="0" distR="0" wp14:anchorId="6C39684C" wp14:editId="7163104F">
+            <wp:extent cx="4744112" cy="2753109"/>
+            <wp:effectExtent l="0" t="0" r="0" b="9525"/>
+            <wp:docPr id="16" name="Picture 16"/>
+            <wp:cNvGraphicFramePr>
+              <a:graphicFrameLocks xmlns:a="http://schemas.openxmlformats.org/drawingml/2006/main" noChangeAspect="1"/>
+            </wp:cNvGraphicFramePr>
+            <a:graphic xmlns:a="http://schemas.openxmlformats.org/drawingml/2006/main">
+              <a:graphicData uri="http://schemas.openxmlformats.org/drawingml/2006/picture">
+                <pic:pic xmlns:pic="http://schemas.openxmlformats.org/drawingml/2006/picture">
+                  <pic:nvPicPr>
+                    <pic:cNvPr id="1" name=""/>
+                    <pic:cNvPicPr/>
+                  </pic:nvPicPr>
+                  <pic:blipFill>
+                    <a:blip r:embed="rId20"/>
+                    <a:stretch>
+                      <a:fillRect/>
+                    </a:stretch>
+                  </pic:blipFill>
+                  <pic:spPr>
+                    <a:xfrm>
+                      <a:off x="0" y="0"/>
+                      <a:ext cx="4744112" cy="2753109"/>
+                    </a:xfrm>
+                    <a:prstGeom prst="rect">
+                      <a:avLst/>
+                    </a:prstGeom>
+                  </pic:spPr>
+                </pic:pic>
+              </a:graphicData>
+            </a:graphic>
+          </wp:inline>
+        </w:drawing>
+      </w:r>
+    </w:p>
+    <w:p/>
+    <w:p>
+      <w:r>
+        <w:t>/ is the root directory.</w:t>
+      </w:r>
+    </w:p>
+    <w:p>
+      <w:r>
+        <w:drawing>
+          <wp:inline distT="0" distB="0" distL="0" distR="0" wp14:anchorId="12027A90" wp14:editId="700C9FF9">
+            <wp:extent cx="5943600" cy="794385"/>
+            <wp:effectExtent l="0" t="0" r="0" b="5715"/>
+            <wp:docPr id="17" name="Picture 17"/>
+            <wp:cNvGraphicFramePr>
+              <a:graphicFrameLocks xmlns:a="http://schemas.openxmlformats.org/drawingml/2006/main" noChangeAspect="1"/>
+            </wp:cNvGraphicFramePr>
+            <a:graphic xmlns:a="http://schemas.openxmlformats.org/drawingml/2006/main">
+              <a:graphicData uri="http://schemas.openxmlformats.org/drawingml/2006/picture">
+                <pic:pic xmlns:pic="http://schemas.openxmlformats.org/drawingml/2006/picture">
+                  <pic:nvPicPr>
+                    <pic:cNvPr id="1" name=""/>
+                    <pic:cNvPicPr/>
+                  </pic:nvPicPr>
+                  <pic:blipFill>
+                    <a:blip r:embed="rId21"/>
+                    <a:stretch>
+                      <a:fillRect/>
+                    </a:stretch>
+                  </pic:blipFill>
+                  <pic:spPr>
+                    <a:xfrm>
+                      <a:off x="0" y="0"/>
+                      <a:ext cx="5943600" cy="794385"/>
+                    </a:xfrm>
+                    <a:prstGeom prst="rect">
+                      <a:avLst/>
+                    </a:prstGeom>
+                  </pic:spPr>
+                </pic:pic>
+              </a:graphicData>
+            </a:graphic>
+          </wp:inline>
+        </w:drawing>
+      </w:r>
+    </w:p>
+    <w:p/>
+    <w:p>
+      <w:pPr>
+        <w:rPr>
+          <w:noProof/>
+        </w:rPr>
+      </w:pPr>
+      <w:r>
+        <w:rPr>
+          <w:noProof/>
+        </w:rPr>
+        <w:lastRenderedPageBreak/>
+        <w:drawing>
+          <wp:inline distT="0" distB="0" distL="0" distR="0" wp14:anchorId="3C29161A" wp14:editId="3CA579CF">
+            <wp:extent cx="5943600" cy="4817110"/>
+            <wp:effectExtent l="0" t="0" r="0" b="2540"/>
+            <wp:docPr id="18" name="Picture 18" descr="Linux Filesystem Navigation Basics - Linux Tutorials - Learn Linux  Configuration"/>
+            <wp:cNvGraphicFramePr>
+              <a:graphicFrameLocks xmlns:a="http://schemas.openxmlformats.org/drawingml/2006/main" noChangeAspect="1"/>
+            </wp:cNvGraphicFramePr>
+            <a:graphic xmlns:a="http://schemas.openxmlformats.org/drawingml/2006/main">
+              <a:graphicData uri="http://schemas.openxmlformats.org/drawingml/2006/picture">
+                <pic:pic xmlns:pic="http://schemas.openxmlformats.org/drawingml/2006/picture">
+                  <pic:nvPicPr>
+                    <pic:cNvPr id="0" name="Picture 1" descr="Linux Filesystem Navigation Basics - Linux Tutorials - Learn Linux  Configuration"/>
+                    <pic:cNvPicPr>
+                      <a:picLocks noChangeAspect="1" noChangeArrowheads="1"/>
+                    </pic:cNvPicPr>
+                  </pic:nvPicPr>
+                  <pic:blipFill>
+                    <a:blip r:embed="rId22">
+                      <a:extLst>
+                        <a:ext uri="{28A0092B-C50C-407E-A947-70E740481C1C}">
+                          <a14:useLocalDpi xmlns:a14="http://schemas.microsoft.com/office/drawing/2010/main" val="0"/>
+                        </a:ext>
+                      </a:extLst>
+                    </a:blip>
+                    <a:srcRect/>
+                    <a:stretch>
+                      <a:fillRect/>
+                    </a:stretch>
+                  </pic:blipFill>
+                  <pic:spPr bwMode="auto">
+                    <a:xfrm>
+                      <a:off x="0" y="0"/>
+                      <a:ext cx="5943600" cy="4817110"/>
+                    </a:xfrm>
+                    <a:prstGeom prst="rect">
+                      <a:avLst/>
+                    </a:prstGeom>
+                    <a:noFill/>
+                    <a:ln>
+                      <a:noFill/>
+                    </a:ln>
+                  </pic:spPr>
+                </pic:pic>
+              </a:graphicData>
+            </a:graphic>
+          </wp:inline>
+        </w:drawing>
+      </w:r>
+    </w:p>
+    <w:p/>
+    <w:p>
+      <w:pPr>
+        <w:rPr>
+          <w:noProof/>
+        </w:rPr>
+      </w:pPr>
+    </w:p>
+    <w:p/>
+    <w:p>
+      <w:r>
+        <w:t xml:space="preserve">If we want to check the particular usage of each of the directories under root,we can use </w:t>
+      </w:r>
+    </w:p>
+    <w:p>
+      <w:pPr>
+        <w:autoSpaceDE w:val="0"/>
+        <w:autoSpaceDN w:val="0"/>
+        <w:adjustRightInd w:val="0"/>
+        <w:spacing w:after="0" w:line="240" w:lineRule="auto"/>
+        <w:rPr>
+          <w:rFonts w:ascii="Lucida Console" w:hAnsi="Lucida Console" w:cs="Lucida Console"/>
+          <w:sz w:val="18"/>
+          <w:szCs w:val="18"/>
+        </w:rPr>
+      </w:pPr>
+      <w:r>
+        <w:rPr>
+          <w:rFonts w:ascii="Lucida Console" w:hAnsi="Lucida Console" w:cs="Lucida Console"/>
+          <w:sz w:val="18"/>
+          <w:szCs w:val="18"/>
+        </w:rPr>
+        <w:t>$ du /bin -h</w:t>
+      </w:r>
+    </w:p>
+    <w:p>
+      <w:r>
+        <w:drawing>
+          <wp:inline distT="0" distB="0" distL="0" distR="0" wp14:anchorId="5CE375E2" wp14:editId="1D2E581D">
+            <wp:extent cx="3839111" cy="790685"/>
+            <wp:effectExtent l="0" t="0" r="9525" b="9525"/>
+            <wp:docPr id="19" name="Picture 19"/>
+            <wp:cNvGraphicFramePr>
+              <a:graphicFrameLocks xmlns:a="http://schemas.openxmlformats.org/drawingml/2006/main" noChangeAspect="1"/>
+            </wp:cNvGraphicFramePr>
+            <a:graphic xmlns:a="http://schemas.openxmlformats.org/drawingml/2006/main">
+              <a:graphicData uri="http://schemas.openxmlformats.org/drawingml/2006/picture">
+                <pic:pic xmlns:pic="http://schemas.openxmlformats.org/drawingml/2006/picture">
+                  <pic:nvPicPr>
+                    <pic:cNvPr id="1" name=""/>
+                    <pic:cNvPicPr/>
+                  </pic:nvPicPr>
+                  <pic:blipFill>
+                    <a:blip r:embed="rId23"/>
+                    <a:stretch>
+                      <a:fillRect/>
+                    </a:stretch>
+                  </pic:blipFill>
+                  <pic:spPr>
+                    <a:xfrm>
+                      <a:off x="0" y="0"/>
+                      <a:ext cx="3839111" cy="790685"/>
+                    </a:xfrm>
+                    <a:prstGeom prst="rect">
+                      <a:avLst/>
+                    </a:prstGeom>
+                  </pic:spPr>
+                </pic:pic>
+              </a:graphicData>
+            </a:graphic>
+          </wp:inline>
+        </w:drawing>
+      </w:r>
+    </w:p>
+    <w:p/>
+    <w:p>
+      <w:pPr>
+        <w:pStyle w:val="Heading1"/>
+      </w:pPr>
+      <w:r>
+        <w:t>Namespaces in Linux</w:t>
+      </w:r>
+    </w:p>
+    <w:p>
+      <w:r>
+        <w:t>On linux, we can create achieve the isolation using namespaces.</w:t>
+      </w:r>
+    </w:p>
+    <w:p>
+      <w:r>
+        <w:t>Let us say there is a hack, and he is able to get access to the one of the processes running in the linux system. If he has sufficent privilege it is possible that he can get access to all other process in the linux system.</w:t>
+      </w:r>
+    </w:p>
+    <w:p>
+      <w:r>
+        <w:lastRenderedPageBreak/>
+        <w:t xml:space="preserve">And there by getting the access to all </w:t>
+      </w:r>
+      <w:r>
+        <w:t xml:space="preserve">information </w:t>
+      </w:r>
+      <w:r>
+        <w:t xml:space="preserve">on the linux </w:t>
+      </w:r>
+      <w:r>
+        <w:t>system. We</w:t>
+      </w:r>
+      <w:r>
+        <w:t xml:space="preserve"> can solve this by using the resource isloation.</w:t>
+      </w:r>
+    </w:p>
+    <w:p>
+      <w:r>
+        <w:t>A namespace will create a completely isolated and protected environment for a process to run.</w:t>
+      </w:r>
+    </w:p>
+    <w:p>
+      <w:r>
+        <w:t xml:space="preserve">i.e when we run a process in </w:t>
+      </w:r>
+      <w:r>
+        <w:t xml:space="preserve">a namesapace </w:t>
+      </w:r>
+      <w:r>
+        <w:t>any operation performed by that process is only limited to that particular namespace</w:t>
+      </w:r>
+      <w:r>
+        <w:t xml:space="preserve"> and will not affect anyother process running on the system.</w:t>
+      </w:r>
+    </w:p>
+    <w:p>
+      <w:r>
+        <w:t xml:space="preserve">When we create a namespace we define the </w:t>
+      </w:r>
+      <w:r>
+        <w:t>isolation, that</w:t>
+      </w:r>
+      <w:r>
+        <w:t xml:space="preserve"> we wan</w:t>
+      </w:r>
+      <w:r>
+        <w:t xml:space="preserve">t interms of the </w:t>
+      </w:r>
+      <w:r>
+        <w:t>filesystem, or</w:t>
+      </w:r>
+      <w:r>
+        <w:t xml:space="preserve"> pid number space or interprocess communication</w:t>
+      </w:r>
+      <w:r>
+        <w:t xml:space="preserve">, </w:t>
+      </w:r>
+      <w:r>
+        <w:t>Hostname or domain name</w:t>
+      </w:r>
+      <w:r>
+        <w:t xml:space="preserve"> or network interfaces</w:t>
+      </w:r>
+      <w:r>
+        <w:t>/cgroups.</w:t>
+      </w:r>
+    </w:p>
+    <w:p/>
+    <w:p>
+      <w:r>
+        <w:t xml:space="preserve">By </w:t>
+      </w:r>
+      <w:r>
+        <w:t>default,</w:t>
+      </w:r>
+      <w:r>
+        <w:t xml:space="preserve"> processes will run on the root namespace</w:t>
+      </w:r>
+      <w:r>
+        <w:t>.</w:t>
+      </w:r>
+    </w:p>
+    <w:p/>
+    <w:p/>
+    <w:p/>
+    <w:p>
+      <w:r>
+        <w:t xml:space="preserve"> </w:t>
+      </w:r>
+    </w:p>
+    <w:p/>
     <w:sectPr>
       <w:pgSz w:w="12240" w:h="15840"/>
       <w:pgMar w:top="1440" w:right="1440" w:bottom="1440" w:left="1440" w:header="720" w:footer="720" w:gutter="0"/>
@@ -712,6 +3085,119 @@
     </w:lvl>
   </w:abstractNum>
   <w:abstractNum w:abstractNumId="2" w15:restartNumberingAfterBreak="0">
+    <w:nsid w:val="43793737"/>
+    <w:multiLevelType w:val="hybridMultilevel"/>
+    <w:tmpl w:val="D4787FF6"/>
+    <w:lvl w:ilvl="0" w:tplc="04090001">
+      <w:start w:val="1"/>
+      <w:numFmt w:val="bullet"/>
+      <w:lvlText w:val=""/>
+      <w:lvlJc w:val="left"/>
+      <w:pPr>
+        <w:ind w:left="720" w:hanging="360"/>
+      </w:pPr>
+      <w:rPr>
+        <w:rFonts w:ascii="Symbol" w:hAnsi="Symbol" w:hint="default"/>
+      </w:rPr>
+    </w:lvl>
+    <w:lvl w:ilvl="1" w:tplc="04090003" w:tentative="1">
+      <w:start w:val="1"/>
+      <w:numFmt w:val="bullet"/>
+      <w:lvlText w:val="o"/>
+      <w:lvlJc w:val="left"/>
+      <w:pPr>
+        <w:ind w:left="1440" w:hanging="360"/>
+      </w:pPr>
+      <w:rPr>
+        <w:rFonts w:ascii="Courier New" w:hAnsi="Courier New" w:cs="Courier New" w:hint="default"/>
+      </w:rPr>
+    </w:lvl>
+    <w:lvl w:ilvl="2" w:tplc="04090005" w:tentative="1">
+      <w:start w:val="1"/>
+      <w:numFmt w:val="bullet"/>
+      <w:lvlText w:val=""/>
+      <w:lvlJc w:val="left"/>
+      <w:pPr>
+        <w:ind w:left="2160" w:hanging="360"/>
+      </w:pPr>
+      <w:rPr>
+        <w:rFonts w:ascii="Wingdings" w:hAnsi="Wingdings" w:hint="default"/>
+      </w:rPr>
+    </w:lvl>
+    <w:lvl w:ilvl="3" w:tplc="04090001" w:tentative="1">
+      <w:start w:val="1"/>
+      <w:numFmt w:val="bullet"/>
+      <w:lvlText w:val=""/>
+      <w:lvlJc w:val="left"/>
+      <w:pPr>
+        <w:ind w:left="2880" w:hanging="360"/>
+      </w:pPr>
+      <w:rPr>
+        <w:rFonts w:ascii="Symbol" w:hAnsi="Symbol" w:hint="default"/>
+      </w:rPr>
+    </w:lvl>
+    <w:lvl w:ilvl="4" w:tplc="04090003" w:tentative="1">
+      <w:start w:val="1"/>
+      <w:numFmt w:val="bullet"/>
+      <w:lvlText w:val="o"/>
+      <w:lvlJc w:val="left"/>
+      <w:pPr>
+        <w:ind w:left="3600" w:hanging="360"/>
+      </w:pPr>
+      <w:rPr>
+        <w:rFonts w:ascii="Courier New" w:hAnsi="Courier New" w:cs="Courier New" w:hint="default"/>
+      </w:rPr>
+    </w:lvl>
+    <w:lvl w:ilvl="5" w:tplc="04090005" w:tentative="1">
+      <w:start w:val="1"/>
+      <w:numFmt w:val="bullet"/>
+      <w:lvlText w:val=""/>
+      <w:lvlJc w:val="left"/>
+      <w:pPr>
+        <w:ind w:left="4320" w:hanging="360"/>
+      </w:pPr>
+      <w:rPr>
+        <w:rFonts w:ascii="Wingdings" w:hAnsi="Wingdings" w:hint="default"/>
+      </w:rPr>
+    </w:lvl>
+    <w:lvl w:ilvl="6" w:tplc="04090001" w:tentative="1">
+      <w:start w:val="1"/>
+      <w:numFmt w:val="bullet"/>
+      <w:lvlText w:val=""/>
+      <w:lvlJc w:val="left"/>
+      <w:pPr>
+        <w:ind w:left="5040" w:hanging="360"/>
+      </w:pPr>
+      <w:rPr>
+        <w:rFonts w:ascii="Symbol" w:hAnsi="Symbol" w:hint="default"/>
+      </w:rPr>
+    </w:lvl>
+    <w:lvl w:ilvl="7" w:tplc="04090003" w:tentative="1">
+      <w:start w:val="1"/>
+      <w:numFmt w:val="bullet"/>
+      <w:lvlText w:val="o"/>
+      <w:lvlJc w:val="left"/>
+      <w:pPr>
+        <w:ind w:left="5760" w:hanging="360"/>
+      </w:pPr>
+      <w:rPr>
+        <w:rFonts w:ascii="Courier New" w:hAnsi="Courier New" w:cs="Courier New" w:hint="default"/>
+      </w:rPr>
+    </w:lvl>
+    <w:lvl w:ilvl="8" w:tplc="04090005" w:tentative="1">
+      <w:start w:val="1"/>
+      <w:numFmt w:val="bullet"/>
+      <w:lvlText w:val=""/>
+      <w:lvlJc w:val="left"/>
+      <w:pPr>
+        <w:ind w:left="6480" w:hanging="360"/>
+      </w:pPr>
+      <w:rPr>
+        <w:rFonts w:ascii="Wingdings" w:hAnsi="Wingdings" w:hint="default"/>
+      </w:rPr>
+    </w:lvl>
+  </w:abstractNum>
+  <w:abstractNum w:abstractNumId="3" w15:restartNumberingAfterBreak="0">
     <w:nsid w:val="5B191876"/>
     <w:multiLevelType w:val="multilevel"/>
     <w:tmpl w:val="0396DFCC"/>
@@ -824,7 +3310,7 @@
       </w:pPr>
     </w:lvl>
   </w:abstractNum>
-  <w:abstractNum w:abstractNumId="3" w15:restartNumberingAfterBreak="0">
+  <w:abstractNum w:abstractNumId="4" w15:restartNumberingAfterBreak="0">
     <w:nsid w:val="66686957"/>
     <w:multiLevelType w:val="multilevel"/>
     <w:tmpl w:val="C0E6B410"/>
@@ -947,7 +3433,7 @@
     <w:abstractNumId w:val="1"/>
   </w:num>
   <w:num w:numId="2" w16cid:durableId="2052799027">
-    <w:abstractNumId w:val="2"/>
+    <w:abstractNumId w:val="3"/>
   </w:num>
   <w:num w:numId="3" w16cid:durableId="998776786">
     <w:abstractNumId w:val="0"/>
@@ -956,10 +3442,13 @@
     <w:abstractNumId w:val="0"/>
   </w:num>
   <w:num w:numId="5" w16cid:durableId="1600681363">
-    <w:abstractNumId w:val="3"/>
+    <w:abstractNumId w:val="4"/>
   </w:num>
   <w:num w:numId="6" w16cid:durableId="229118049">
-    <w:abstractNumId w:val="3"/>
+    <w:abstractNumId w:val="4"/>
+  </w:num>
+  <w:num w:numId="7" w16cid:durableId="575475540">
+    <w:abstractNumId w:val="2"/>
   </w:num>
 </w:numbering>
 </file>
@@ -1360,6 +3849,10 @@
   <w:style w:type="paragraph" w:default="1" w:styleId="Normal">
     <w:name w:val="Normal"/>
     <w:qFormat/>
+    <w:rsid w:val="004E1D6A"/>
+    <w:rPr>
+      <w:rFonts w:ascii="Arial" w:hAnsi="Arial"/>
+    </w:rPr>
   </w:style>
   <w:style w:type="paragraph" w:styleId="Heading1">
     <w:name w:val="heading 1"/>
@@ -1415,7 +3908,6 @@
     <w:link w:val="Heading3Char"/>
     <w:autoRedefine/>
     <w:uiPriority w:val="9"/>
-    <w:semiHidden/>
     <w:unhideWhenUsed/>
     <w:qFormat/>
     <w:rsid w:val="00614A07"/>
@@ -1513,7 +4005,6 @@
     <w:basedOn w:val="DefaultParagraphFont"/>
     <w:link w:val="Heading3"/>
     <w:uiPriority w:val="9"/>
-    <w:semiHidden/>
     <w:rsid w:val="00614A07"/>
     <w:rPr>
       <w:rFonts w:eastAsiaTheme="majorEastAsia" w:cstheme="majorBidi"/>
@@ -1530,6 +4021,86 @@
       <w:rFonts w:eastAsiaTheme="majorEastAsia" w:cstheme="majorBidi"/>
       <w:iCs/>
     </w:rPr>
+  </w:style>
+  <w:style w:type="paragraph" w:styleId="NoSpacing">
+    <w:name w:val="No Spacing"/>
+    <w:uiPriority w:val="1"/>
+    <w:qFormat/>
+    <w:rsid w:val="004E1D6A"/>
+    <w:pPr>
+      <w:spacing w:after="0" w:line="240" w:lineRule="auto"/>
+    </w:pPr>
+    <w:rPr>
+      <w:rFonts w:ascii="Arial" w:hAnsi="Arial"/>
+    </w:rPr>
+  </w:style>
+  <w:style w:type="paragraph" w:styleId="HTMLPreformatted">
+    <w:name w:val="HTML Preformatted"/>
+    <w:basedOn w:val="Normal"/>
+    <w:link w:val="HTMLPreformattedChar"/>
+    <w:uiPriority w:val="99"/>
+    <w:semiHidden/>
+    <w:unhideWhenUsed/>
+    <w:rsid w:val="00C858DC"/>
+    <w:pPr>
+      <w:tabs>
+        <w:tab w:val="left" w:pos="916"/>
+        <w:tab w:val="left" w:pos="1832"/>
+        <w:tab w:val="left" w:pos="2748"/>
+        <w:tab w:val="left" w:pos="3664"/>
+        <w:tab w:val="left" w:pos="4580"/>
+        <w:tab w:val="left" w:pos="5496"/>
+        <w:tab w:val="left" w:pos="6412"/>
+        <w:tab w:val="left" w:pos="7328"/>
+        <w:tab w:val="left" w:pos="8244"/>
+        <w:tab w:val="left" w:pos="9160"/>
+        <w:tab w:val="left" w:pos="10076"/>
+        <w:tab w:val="left" w:pos="10992"/>
+        <w:tab w:val="left" w:pos="11908"/>
+        <w:tab w:val="left" w:pos="12824"/>
+        <w:tab w:val="left" w:pos="13740"/>
+        <w:tab w:val="left" w:pos="14656"/>
+      </w:tabs>
+      <w:spacing w:after="0" w:line="240" w:lineRule="auto"/>
+    </w:pPr>
+    <w:rPr>
+      <w:rFonts w:ascii="Courier New" w:eastAsia="Times New Roman" w:hAnsi="Courier New" w:cs="Courier New"/>
+    </w:rPr>
+  </w:style>
+  <w:style w:type="character" w:customStyle="1" w:styleId="HTMLPreformattedChar">
+    <w:name w:val="HTML Preformatted Char"/>
+    <w:basedOn w:val="DefaultParagraphFont"/>
+    <w:link w:val="HTMLPreformatted"/>
+    <w:uiPriority w:val="99"/>
+    <w:semiHidden/>
+    <w:rsid w:val="00C858DC"/>
+    <w:rPr>
+      <w:rFonts w:ascii="Courier New" w:eastAsia="Times New Roman" w:hAnsi="Courier New" w:cs="Courier New"/>
+    </w:rPr>
+  </w:style>
+  <w:style w:type="character" w:styleId="HTMLCode">
+    <w:name w:val="HTML Code"/>
+    <w:basedOn w:val="DefaultParagraphFont"/>
+    <w:uiPriority w:val="99"/>
+    <w:semiHidden/>
+    <w:unhideWhenUsed/>
+    <w:rsid w:val="00C858DC"/>
+    <w:rPr>
+      <w:rFonts w:ascii="Courier New" w:eastAsia="Times New Roman" w:hAnsi="Courier New" w:cs="Courier New"/>
+      <w:sz w:val="20"/>
+      <w:szCs w:val="20"/>
+    </w:rPr>
+  </w:style>
+  <w:style w:type="paragraph" w:styleId="ListParagraph">
+    <w:name w:val="List Paragraph"/>
+    <w:basedOn w:val="Normal"/>
+    <w:uiPriority w:val="34"/>
+    <w:qFormat/>
+    <w:rsid w:val="00196055"/>
+    <w:pPr>
+      <w:ind w:left="720"/>
+      <w:contextualSpacing/>
+    </w:pPr>
   </w:style>
 </w:styles>
 </file>

</xml_diff>